<commit_message>
English Research Paper done
</commit_message>
<xml_diff>
--- a/20-21/English/Persuasive/Final_Draft.docx
+++ b/20-21/English/Persuasive/Final_Draft.docx
@@ -5,6 +5,97 @@
     <w:p>
       <w:pPr>
         <w:spacing w:line="480" w:lineRule="auto"/>
+        <w:rPr>
+          <w:rFonts w:ascii="Times New Roman" w:hAnsi="Times New Roman" w:cs="Times New Roman"/>
+          <w:sz w:val="24"/>
+          <w:szCs w:val="24"/>
+        </w:rPr>
+      </w:pPr>
+      <w:r>
+        <w:rPr>
+          <w:rFonts w:ascii="Times New Roman" w:hAnsi="Times New Roman" w:cs="Times New Roman"/>
+          <w:sz w:val="24"/>
+          <w:szCs w:val="24"/>
+        </w:rPr>
+        <w:t>Andrew Martin</w:t>
+      </w:r>
+    </w:p>
+    <w:p>
+      <w:pPr>
+        <w:spacing w:line="480" w:lineRule="auto"/>
+        <w:rPr>
+          <w:rFonts w:ascii="Times New Roman" w:hAnsi="Times New Roman" w:cs="Times New Roman"/>
+          <w:sz w:val="24"/>
+          <w:szCs w:val="24"/>
+        </w:rPr>
+      </w:pPr>
+      <w:r>
+        <w:rPr>
+          <w:rFonts w:ascii="Times New Roman" w:hAnsi="Times New Roman" w:cs="Times New Roman"/>
+          <w:sz w:val="24"/>
+          <w:szCs w:val="24"/>
+        </w:rPr>
+        <w:t>Mrs. Halvorson</w:t>
+      </w:r>
+    </w:p>
+    <w:p>
+      <w:pPr>
+        <w:spacing w:line="480" w:lineRule="auto"/>
+        <w:rPr>
+          <w:rFonts w:ascii="Times New Roman" w:hAnsi="Times New Roman" w:cs="Times New Roman"/>
+          <w:sz w:val="24"/>
+          <w:szCs w:val="24"/>
+        </w:rPr>
+      </w:pPr>
+      <w:r>
+        <w:rPr>
+          <w:rFonts w:ascii="Times New Roman" w:hAnsi="Times New Roman" w:cs="Times New Roman"/>
+          <w:sz w:val="24"/>
+          <w:szCs w:val="24"/>
+        </w:rPr>
+        <w:t>Running Start English 12</w:t>
+      </w:r>
+    </w:p>
+    <w:p>
+      <w:pPr>
+        <w:spacing w:line="480" w:lineRule="auto"/>
+        <w:rPr>
+          <w:rFonts w:ascii="Times New Roman" w:hAnsi="Times New Roman" w:cs="Times New Roman"/>
+          <w:sz w:val="24"/>
+          <w:szCs w:val="24"/>
+        </w:rPr>
+      </w:pPr>
+      <w:r>
+        <w:rPr>
+          <w:rFonts w:ascii="Times New Roman" w:hAnsi="Times New Roman" w:cs="Times New Roman"/>
+          <w:sz w:val="24"/>
+          <w:szCs w:val="24"/>
+        </w:rPr>
+        <w:t>5/21/2021</w:t>
+      </w:r>
+    </w:p>
+    <w:p>
+      <w:pPr>
+        <w:spacing w:line="480" w:lineRule="auto"/>
+        <w:jc w:val="center"/>
+        <w:rPr>
+          <w:rFonts w:ascii="Times New Roman" w:hAnsi="Times New Roman" w:cs="Times New Roman"/>
+          <w:sz w:val="24"/>
+          <w:szCs w:val="24"/>
+        </w:rPr>
+      </w:pPr>
+      <w:r>
+        <w:rPr>
+          <w:rFonts w:ascii="Times New Roman" w:hAnsi="Times New Roman" w:cs="Times New Roman"/>
+          <w:sz w:val="24"/>
+          <w:szCs w:val="24"/>
+        </w:rPr>
+        <w:t>The Fight Against Death: How War Creates Nothing and Destroys Everything</w:t>
+      </w:r>
+    </w:p>
+    <w:p>
+      <w:pPr>
+        <w:spacing w:line="480" w:lineRule="auto"/>
         <w:ind w:firstLine="720"/>
         <w:rPr>
           <w:rFonts w:ascii="Times New Roman" w:hAnsi="Times New Roman" w:cs="Times New Roman"/>
@@ -179,33 +270,47 @@
           <w:sz w:val="24"/>
           <w:szCs w:val="24"/>
         </w:rPr>
-        <w:t xml:space="preserve">Earlier in the war, Gunther’s title of Supply Sargent was stripped from him after he was caught writing a letter complaining about life in the trenches. Soon after, his fiancée left him. </w:t>
-      </w:r>
-      <w:r>
-        <w:rPr>
-          <w:rFonts w:ascii="Times New Roman" w:hAnsi="Times New Roman" w:cs="Times New Roman"/>
-          <w:sz w:val="24"/>
-          <w:szCs w:val="24"/>
-        </w:rPr>
-        <w:t xml:space="preserve">Meanwhile, </w:t>
-      </w:r>
-      <w:proofErr w:type="spellStart"/>
-      <w:r>
-        <w:rPr>
-          <w:rFonts w:ascii="Times New Roman" w:hAnsi="Times New Roman" w:cs="Times New Roman"/>
-          <w:sz w:val="24"/>
-          <w:szCs w:val="24"/>
-        </w:rPr>
-        <w:t>Trebuchon</w:t>
-      </w:r>
-      <w:proofErr w:type="spellEnd"/>
-      <w:r>
-        <w:rPr>
-          <w:rFonts w:ascii="Times New Roman" w:hAnsi="Times New Roman" w:cs="Times New Roman"/>
-          <w:sz w:val="24"/>
-          <w:szCs w:val="24"/>
-        </w:rPr>
-        <w:t xml:space="preserve">, a runner for the French Army, was given </w:t>
+        <w:t xml:space="preserve">Earlier in the war, </w:t>
+      </w:r>
+      <w:r>
+        <w:rPr>
+          <w:rFonts w:ascii="Times New Roman" w:hAnsi="Times New Roman" w:cs="Times New Roman"/>
+          <w:sz w:val="24"/>
+          <w:szCs w:val="24"/>
+        </w:rPr>
+        <w:t>his</w:t>
+      </w:r>
+      <w:r>
+        <w:rPr>
+          <w:rFonts w:ascii="Times New Roman" w:hAnsi="Times New Roman" w:cs="Times New Roman"/>
+          <w:sz w:val="24"/>
+          <w:szCs w:val="24"/>
+        </w:rPr>
+        <w:t xml:space="preserve"> title of Supply Sargent was stripped from him after he was caught writing a letter complaining about life in the trenches. Soon after</w:t>
+      </w:r>
+      <w:r>
+        <w:rPr>
+          <w:rFonts w:ascii="Times New Roman" w:hAnsi="Times New Roman" w:cs="Times New Roman"/>
+          <w:sz w:val="24"/>
+          <w:szCs w:val="24"/>
+        </w:rPr>
+        <w:t xml:space="preserve"> his demotion</w:t>
+      </w:r>
+      <w:r>
+        <w:rPr>
+          <w:rFonts w:ascii="Times New Roman" w:hAnsi="Times New Roman" w:cs="Times New Roman"/>
+          <w:sz w:val="24"/>
+          <w:szCs w:val="24"/>
+        </w:rPr>
+        <w:t xml:space="preserve">, his fiancée left him. </w:t>
+      </w:r>
+      <w:r>
+        <w:rPr>
+          <w:rFonts w:ascii="Times New Roman" w:hAnsi="Times New Roman" w:cs="Times New Roman"/>
+          <w:sz w:val="24"/>
+          <w:szCs w:val="24"/>
+        </w:rPr>
+        <w:t xml:space="preserve">Meanwhile, Trebuchon, a runner for the French Army, was given </w:t>
       </w:r>
       <w:r>
         <w:rPr>
@@ -445,15 +550,39 @@
           <w:sz w:val="24"/>
           <w:szCs w:val="24"/>
         </w:rPr>
-        <w:t xml:space="preserve"> and he</w:t>
-      </w:r>
-      <w:r>
-        <w:rPr>
-          <w:rFonts w:ascii="Times New Roman" w:hAnsi="Times New Roman" w:cs="Times New Roman"/>
-          <w:sz w:val="24"/>
-          <w:szCs w:val="24"/>
-        </w:rPr>
-        <w:t xml:space="preserve"> was shot in the hea</w:t>
+        <w:t xml:space="preserve"> but he </w:t>
+      </w:r>
+      <w:r>
+        <w:rPr>
+          <w:rFonts w:ascii="Times New Roman" w:hAnsi="Times New Roman" w:cs="Times New Roman"/>
+          <w:sz w:val="24"/>
+          <w:szCs w:val="24"/>
+        </w:rPr>
+        <w:t>continued</w:t>
+      </w:r>
+      <w:r>
+        <w:rPr>
+          <w:rFonts w:ascii="Times New Roman" w:hAnsi="Times New Roman" w:cs="Times New Roman"/>
+          <w:sz w:val="24"/>
+          <w:szCs w:val="24"/>
+        </w:rPr>
+        <w:t xml:space="preserve"> and</w:t>
+      </w:r>
+      <w:r>
+        <w:rPr>
+          <w:rFonts w:ascii="Times New Roman" w:hAnsi="Times New Roman" w:cs="Times New Roman"/>
+          <w:sz w:val="24"/>
+          <w:szCs w:val="24"/>
+        </w:rPr>
+        <w:t xml:space="preserve"> </w:t>
+      </w:r>
+      <w:r>
+        <w:rPr>
+          <w:rFonts w:ascii="Times New Roman" w:hAnsi="Times New Roman" w:cs="Times New Roman"/>
+          <w:sz w:val="24"/>
+          <w:szCs w:val="24"/>
+        </w:rPr>
+        <w:t>was shot in the hea</w:t>
       </w:r>
       <w:r>
         <w:rPr>
@@ -462,6 +591,14 @@
           <w:szCs w:val="24"/>
         </w:rPr>
         <w:t>d</w:t>
+      </w:r>
+      <w:r>
+        <w:rPr>
+          <w:rFonts w:ascii="Times New Roman" w:hAnsi="Times New Roman" w:cs="Times New Roman"/>
+          <w:sz w:val="24"/>
+          <w:szCs w:val="24"/>
+        </w:rPr>
+        <w:t xml:space="preserve"> by German machine gun fire</w:t>
       </w:r>
       <w:r>
         <w:rPr>
@@ -519,7 +656,16 @@
           <w:sz w:val="24"/>
           <w:szCs w:val="24"/>
         </w:rPr>
-        <w:t xml:space="preserve">, has had some experience with the destruction caused by war. Born in 1898, Remarque was drafted into the German army at age 18. Here, he experienced the horrors that would </w:t>
+        <w:t xml:space="preserve">, has had some experience with the destruction caused by war. Born in 1898, Remarque was drafted into the German army at age 18. Here, he experienced the </w:t>
+      </w:r>
+      <w:r>
+        <w:rPr>
+          <w:rFonts w:ascii="Times New Roman" w:hAnsi="Times New Roman" w:cs="Times New Roman"/>
+          <w:sz w:val="24"/>
+          <w:szCs w:val="24"/>
+        </w:rPr>
+        <w:lastRenderedPageBreak/>
+        <w:t xml:space="preserve">horrors that would </w:t>
       </w:r>
       <w:r>
         <w:rPr>
@@ -545,7 +691,7 @@
           <w:sz w:val="24"/>
           <w:szCs w:val="24"/>
         </w:rPr>
-        <w:t xml:space="preserve">.” This book takes place on the German side of the </w:t>
+        <w:t xml:space="preserve">. This book takes place on the German side of the </w:t>
       </w:r>
       <w:r>
         <w:rPr>
@@ -654,24 +800,312 @@
           <w:sz w:val="24"/>
           <w:szCs w:val="24"/>
         </w:rPr>
+        <w:t xml:space="preserve">Starting off, Remarque uses a rapidly changing setting to display the chaos caused by war. </w:t>
+      </w:r>
+      <w:r>
+        <w:rPr>
+          <w:rFonts w:ascii="Times New Roman" w:hAnsi="Times New Roman" w:cs="Times New Roman"/>
+          <w:sz w:val="24"/>
+          <w:szCs w:val="24"/>
+        </w:rPr>
+        <w:t xml:space="preserve">Paul is swept across the western front, and </w:t>
+      </w:r>
+      <w:r>
+        <w:rPr>
+          <w:rFonts w:ascii="Times New Roman" w:hAnsi="Times New Roman" w:cs="Times New Roman"/>
+          <w:sz w:val="24"/>
+          <w:szCs w:val="24"/>
+        </w:rPr>
+        <w:t>travels between relief camps, front lines, no-man’s land, training camps,</w:t>
+      </w:r>
+      <w:r>
+        <w:rPr>
+          <w:rFonts w:ascii="Times New Roman" w:hAnsi="Times New Roman" w:cs="Times New Roman"/>
+          <w:sz w:val="24"/>
+          <w:szCs w:val="24"/>
+        </w:rPr>
+        <w:t xml:space="preserve"> and</w:t>
+      </w:r>
+      <w:r>
+        <w:rPr>
+          <w:rFonts w:ascii="Times New Roman" w:hAnsi="Times New Roman" w:cs="Times New Roman"/>
+          <w:sz w:val="24"/>
+          <w:szCs w:val="24"/>
+        </w:rPr>
+        <w:t xml:space="preserve"> </w:t>
+      </w:r>
+      <w:r>
+        <w:rPr>
+          <w:rFonts w:ascii="Times New Roman" w:hAnsi="Times New Roman" w:cs="Times New Roman"/>
+          <w:sz w:val="24"/>
+          <w:szCs w:val="24"/>
+        </w:rPr>
+        <w:t xml:space="preserve">trenches. He also visits his </w:t>
+      </w:r>
+      <w:r>
+        <w:rPr>
+          <w:rFonts w:ascii="Times New Roman" w:hAnsi="Times New Roman" w:cs="Times New Roman"/>
+          <w:sz w:val="24"/>
+          <w:szCs w:val="24"/>
+        </w:rPr>
+        <w:t>hometown</w:t>
+      </w:r>
+      <w:r>
+        <w:rPr>
+          <w:rFonts w:ascii="Times New Roman" w:hAnsi="Times New Roman" w:cs="Times New Roman"/>
+          <w:sz w:val="24"/>
+          <w:szCs w:val="24"/>
+        </w:rPr>
+        <w:t xml:space="preserve"> during leave, as well as </w:t>
+      </w:r>
+      <w:r>
+        <w:rPr>
+          <w:rFonts w:ascii="Times New Roman" w:hAnsi="Times New Roman" w:cs="Times New Roman"/>
+          <w:sz w:val="24"/>
+          <w:szCs w:val="24"/>
+        </w:rPr>
+        <w:t xml:space="preserve">two villages near the front </w:t>
+      </w:r>
+      <w:r>
+        <w:rPr>
+          <w:rFonts w:ascii="Times New Roman" w:hAnsi="Times New Roman" w:cs="Times New Roman"/>
+          <w:sz w:val="24"/>
+          <w:szCs w:val="24"/>
+        </w:rPr>
+        <w:t>and a hospital.</w:t>
+      </w:r>
+      <w:r>
+        <w:rPr>
+          <w:rFonts w:ascii="Times New Roman" w:hAnsi="Times New Roman" w:cs="Times New Roman"/>
+          <w:sz w:val="24"/>
+          <w:szCs w:val="24"/>
+        </w:rPr>
+        <w:t xml:space="preserve"> </w:t>
+      </w:r>
+      <w:r>
+        <w:rPr>
+          <w:rFonts w:ascii="Times New Roman" w:hAnsi="Times New Roman" w:cs="Times New Roman"/>
+          <w:sz w:val="24"/>
+          <w:szCs w:val="24"/>
+        </w:rPr>
+        <w:t>“Rapid changes of scene take the reader to the front—sheltering from shell-fire in a cemetery, under gas attack, behind the lines—on leave to a Germany that cannot conceive of life at the front, into contact with Russian POWs, and to the hospital, where the consequences of war are among the severest and clearest.” (</w:t>
+      </w:r>
+      <w:r>
+        <w:rPr>
+          <w:rFonts w:ascii="Times New Roman" w:hAnsi="Times New Roman" w:cs="Times New Roman"/>
+          <w:sz w:val="24"/>
+          <w:szCs w:val="24"/>
+        </w:rPr>
+        <w:t>“</w:t>
+      </w:r>
+      <w:r>
+        <w:rPr>
+          <w:rFonts w:ascii="Times New Roman" w:hAnsi="Times New Roman" w:cs="Times New Roman"/>
+          <w:sz w:val="24"/>
+          <w:szCs w:val="24"/>
+        </w:rPr>
+        <w:t>All Quiet on the Western Front</w:t>
+      </w:r>
+      <w:r>
+        <w:rPr>
+          <w:rFonts w:ascii="Times New Roman" w:hAnsi="Times New Roman" w:cs="Times New Roman"/>
+          <w:sz w:val="24"/>
+          <w:szCs w:val="24"/>
+        </w:rPr>
+        <w:t>.</w:t>
+      </w:r>
+      <w:r>
+        <w:rPr>
+          <w:rFonts w:ascii="Times New Roman" w:hAnsi="Times New Roman" w:cs="Times New Roman"/>
+          <w:sz w:val="24"/>
+          <w:szCs w:val="24"/>
+        </w:rPr>
+        <w:t>”</w:t>
+      </w:r>
+      <w:r>
+        <w:rPr>
+          <w:rFonts w:ascii="Times New Roman" w:hAnsi="Times New Roman" w:cs="Times New Roman"/>
+          <w:sz w:val="24"/>
+          <w:szCs w:val="24"/>
+        </w:rPr>
+        <w:t xml:space="preserve"> Novels for Students)</w:t>
+      </w:r>
+      <w:r>
+        <w:rPr>
+          <w:rFonts w:ascii="Times New Roman" w:hAnsi="Times New Roman" w:cs="Times New Roman"/>
+          <w:sz w:val="24"/>
+          <w:szCs w:val="24"/>
+        </w:rPr>
+        <w:t xml:space="preserve"> These rapid location changes show the reader how the war </w:t>
+      </w:r>
+      <w:r>
+        <w:rPr>
+          <w:rFonts w:ascii="Times New Roman" w:hAnsi="Times New Roman" w:cs="Times New Roman"/>
+          <w:sz w:val="24"/>
+          <w:szCs w:val="24"/>
+        </w:rPr>
+        <w:t xml:space="preserve">affected Germany as a whole, both </w:t>
+      </w:r>
+      <w:r>
+        <w:rPr>
+          <w:rFonts w:ascii="Times New Roman" w:hAnsi="Times New Roman" w:cs="Times New Roman"/>
+          <w:sz w:val="24"/>
+          <w:szCs w:val="24"/>
+        </w:rPr>
+        <w:t>the average citizen, as well as those who fought for their country.</w:t>
+      </w:r>
+      <w:r>
+        <w:rPr>
+          <w:rFonts w:ascii="Times New Roman" w:hAnsi="Times New Roman" w:cs="Times New Roman"/>
+          <w:sz w:val="24"/>
+          <w:szCs w:val="24"/>
+        </w:rPr>
+        <w:t xml:space="preserve"> </w:t>
+      </w:r>
+      <w:r>
+        <w:rPr>
+          <w:rFonts w:ascii="Times New Roman" w:hAnsi="Times New Roman" w:cs="Times New Roman"/>
+          <w:sz w:val="24"/>
+          <w:szCs w:val="24"/>
+        </w:rPr>
+        <w:t xml:space="preserve">The damage caused to the citizens </w:t>
+      </w:r>
+      <w:r>
+        <w:rPr>
+          <w:rFonts w:ascii="Times New Roman" w:hAnsi="Times New Roman" w:cs="Times New Roman"/>
+          <w:sz w:val="24"/>
+          <w:szCs w:val="24"/>
+        </w:rPr>
+        <w:t>is shown during one scene where a village is being evacuated. “We are marching in column; the French certainly will not fire on a town in which there are still inhabitants. But a few minutes later the air screams, the earth heaves, cries ring out; a shell has landed among our rear squad.” (Remarque</w:t>
+      </w:r>
+      <w:r>
+        <w:rPr>
+          <w:rFonts w:ascii="Times New Roman" w:hAnsi="Times New Roman" w:cs="Times New Roman"/>
+          <w:sz w:val="24"/>
+          <w:szCs w:val="24"/>
+        </w:rPr>
+        <w:t>, Ch. 10</w:t>
+      </w:r>
+      <w:r>
+        <w:rPr>
+          <w:rFonts w:ascii="Times New Roman" w:hAnsi="Times New Roman" w:cs="Times New Roman"/>
+          <w:sz w:val="24"/>
+          <w:szCs w:val="24"/>
+        </w:rPr>
+        <w:t>, Par. 30</w:t>
+      </w:r>
+      <w:r>
+        <w:rPr>
+          <w:rFonts w:ascii="Times New Roman" w:hAnsi="Times New Roman" w:cs="Times New Roman"/>
+          <w:sz w:val="24"/>
+          <w:szCs w:val="24"/>
+        </w:rPr>
+        <w:t>)</w:t>
+      </w:r>
+      <w:r>
+        <w:rPr>
+          <w:rFonts w:ascii="Times New Roman" w:hAnsi="Times New Roman" w:cs="Times New Roman"/>
+          <w:sz w:val="24"/>
+          <w:szCs w:val="24"/>
+        </w:rPr>
+        <w:t xml:space="preserve"> The people </w:t>
+      </w:r>
+      <w:r>
+        <w:rPr>
+          <w:rFonts w:ascii="Times New Roman" w:hAnsi="Times New Roman" w:cs="Times New Roman"/>
+          <w:sz w:val="24"/>
+          <w:szCs w:val="24"/>
+        </w:rPr>
+        <w:t>were forced to evacuate</w:t>
+      </w:r>
+      <w:r>
+        <w:rPr>
+          <w:rFonts w:ascii="Times New Roman" w:hAnsi="Times New Roman" w:cs="Times New Roman"/>
+          <w:sz w:val="24"/>
+          <w:szCs w:val="24"/>
+        </w:rPr>
+        <w:t>, and while leaving, their homes</w:t>
+      </w:r>
+      <w:r>
+        <w:rPr>
+          <w:rFonts w:ascii="Times New Roman" w:hAnsi="Times New Roman" w:cs="Times New Roman"/>
+          <w:sz w:val="24"/>
+          <w:szCs w:val="24"/>
+        </w:rPr>
+        <w:t xml:space="preserve"> and way of life</w:t>
+      </w:r>
+      <w:r>
+        <w:rPr>
+          <w:rFonts w:ascii="Times New Roman" w:hAnsi="Times New Roman" w:cs="Times New Roman"/>
+          <w:sz w:val="24"/>
+          <w:szCs w:val="24"/>
+        </w:rPr>
+        <w:t xml:space="preserve"> were shelled. The </w:t>
+      </w:r>
+      <w:r>
+        <w:rPr>
+          <w:rFonts w:ascii="Times New Roman" w:hAnsi="Times New Roman" w:cs="Times New Roman"/>
+          <w:sz w:val="24"/>
+          <w:szCs w:val="24"/>
+        </w:rPr>
+        <w:t xml:space="preserve">soldiers’ suffering can be seen when Paul and Albert visit a hospital after they were hit by shrapnel from a blast during the evacuation of the town.  “Day after day goes by with pain and fear, groans and death gurgles. Even the Death Room is no use anymore, it is too small; fellows die during the night in </w:t>
+      </w:r>
+      <w:r>
+        <w:rPr>
+          <w:rFonts w:ascii="Times New Roman" w:hAnsi="Times New Roman" w:cs="Times New Roman"/>
+          <w:sz w:val="24"/>
+          <w:szCs w:val="24"/>
+        </w:rPr>
         <w:lastRenderedPageBreak/>
-        <w:t xml:space="preserve">Starting off, Remarque uses a rapidly changing setting to display the chaos caused by war. </w:t>
-      </w:r>
-      <w:r>
-        <w:rPr>
-          <w:rFonts w:ascii="Times New Roman" w:hAnsi="Times New Roman" w:cs="Times New Roman"/>
-          <w:sz w:val="24"/>
-          <w:szCs w:val="24"/>
-        </w:rPr>
-        <w:t>Paul is swept across the western front, and Paul</w:t>
-      </w:r>
-      <w:r>
-        <w:rPr>
-          <w:rFonts w:ascii="Times New Roman" w:hAnsi="Times New Roman" w:cs="Times New Roman"/>
-          <w:sz w:val="24"/>
-          <w:szCs w:val="24"/>
-        </w:rPr>
-        <w:t xml:space="preserve"> travels between relief camps, front lines, no-man’s land, training camps,</w:t>
+        <w:t>our room” (Remarque</w:t>
+      </w:r>
+      <w:r>
+        <w:rPr>
+          <w:rFonts w:ascii="Times New Roman" w:hAnsi="Times New Roman" w:cs="Times New Roman"/>
+          <w:sz w:val="24"/>
+          <w:szCs w:val="24"/>
+        </w:rPr>
+        <w:t>, Ch. 10</w:t>
+      </w:r>
+      <w:r>
+        <w:rPr>
+          <w:rFonts w:ascii="Times New Roman" w:hAnsi="Times New Roman" w:cs="Times New Roman"/>
+          <w:sz w:val="24"/>
+          <w:szCs w:val="24"/>
+        </w:rPr>
+        <w:t>, Par. 205</w:t>
+      </w:r>
+      <w:r>
+        <w:rPr>
+          <w:rFonts w:ascii="Times New Roman" w:hAnsi="Times New Roman" w:cs="Times New Roman"/>
+          <w:sz w:val="24"/>
+          <w:szCs w:val="24"/>
+        </w:rPr>
+        <w:t>)</w:t>
+      </w:r>
+      <w:r>
+        <w:rPr>
+          <w:rFonts w:ascii="Times New Roman" w:hAnsi="Times New Roman" w:cs="Times New Roman"/>
+          <w:sz w:val="24"/>
+          <w:szCs w:val="24"/>
+        </w:rPr>
+        <w:t>.</w:t>
+      </w:r>
+      <w:r>
+        <w:rPr>
+          <w:rFonts w:ascii="Times New Roman" w:hAnsi="Times New Roman" w:cs="Times New Roman"/>
+          <w:sz w:val="24"/>
+          <w:szCs w:val="24"/>
+        </w:rPr>
+        <w:t xml:space="preserve"> The hospital is overflowing with casualties of the war. </w:t>
+      </w:r>
+      <w:r>
+        <w:rPr>
+          <w:rFonts w:ascii="Times New Roman" w:hAnsi="Times New Roman" w:cs="Times New Roman"/>
+          <w:sz w:val="24"/>
+          <w:szCs w:val="24"/>
+        </w:rPr>
+        <w:t>Men with shattered arms, amputated legs,</w:t>
       </w:r>
       <w:r>
         <w:rPr>
@@ -687,209 +1121,31 @@
           <w:sz w:val="24"/>
           <w:szCs w:val="24"/>
         </w:rPr>
-        <w:t xml:space="preserve"> </w:t>
-      </w:r>
-      <w:r>
-        <w:rPr>
-          <w:rFonts w:ascii="Times New Roman" w:hAnsi="Times New Roman" w:cs="Times New Roman"/>
-          <w:sz w:val="24"/>
-          <w:szCs w:val="24"/>
-        </w:rPr>
-        <w:t xml:space="preserve">trenches. He also visits his </w:t>
-      </w:r>
-      <w:r>
-        <w:rPr>
-          <w:rFonts w:ascii="Times New Roman" w:hAnsi="Times New Roman" w:cs="Times New Roman"/>
-          <w:sz w:val="24"/>
-          <w:szCs w:val="24"/>
-        </w:rPr>
-        <w:t>hometown</w:t>
-      </w:r>
-      <w:r>
-        <w:rPr>
-          <w:rFonts w:ascii="Times New Roman" w:hAnsi="Times New Roman" w:cs="Times New Roman"/>
-          <w:sz w:val="24"/>
-          <w:szCs w:val="24"/>
-        </w:rPr>
-        <w:t xml:space="preserve"> during leave, as well as an abandoned village, a village being evacuated, and a hospital.</w:t>
-      </w:r>
-      <w:r>
-        <w:rPr>
-          <w:rFonts w:ascii="Times New Roman" w:hAnsi="Times New Roman" w:cs="Times New Roman"/>
-          <w:sz w:val="24"/>
-          <w:szCs w:val="24"/>
-        </w:rPr>
-        <w:t xml:space="preserve"> </w:t>
-      </w:r>
-      <w:r>
-        <w:rPr>
-          <w:rFonts w:ascii="Times New Roman" w:hAnsi="Times New Roman" w:cs="Times New Roman"/>
-          <w:sz w:val="24"/>
-          <w:szCs w:val="24"/>
-        </w:rPr>
-        <w:t>“Rapid changes of scene take the reader to the front—sheltering from shell-fire in a cemetery, under gas attack, behind the lines—on leave to a Germany that cannot conceive of life at the front, into contact with Russian POWs, and to the hospital, where the consequences of war are among the severest and clearest.” (</w:t>
-      </w:r>
-      <w:r>
-        <w:rPr>
-          <w:rFonts w:ascii="Times New Roman" w:hAnsi="Times New Roman" w:cs="Times New Roman"/>
-          <w:i/>
-          <w:iCs/>
-          <w:sz w:val="24"/>
-          <w:szCs w:val="24"/>
-        </w:rPr>
-        <w:t>All Quiet on the Western Front</w:t>
-      </w:r>
-      <w:r>
-        <w:rPr>
-          <w:rFonts w:ascii="Times New Roman" w:hAnsi="Times New Roman" w:cs="Times New Roman"/>
-          <w:sz w:val="24"/>
-          <w:szCs w:val="24"/>
-        </w:rPr>
-        <w:t>." Novels for Students)</w:t>
-      </w:r>
-      <w:r>
-        <w:rPr>
-          <w:rFonts w:ascii="Times New Roman" w:hAnsi="Times New Roman" w:cs="Times New Roman"/>
-          <w:sz w:val="24"/>
-          <w:szCs w:val="24"/>
-        </w:rPr>
-        <w:t xml:space="preserve"> These rapid location changes show the reader how the war </w:t>
-      </w:r>
-      <w:r>
-        <w:rPr>
-          <w:rFonts w:ascii="Times New Roman" w:hAnsi="Times New Roman" w:cs="Times New Roman"/>
-          <w:sz w:val="24"/>
-          <w:szCs w:val="24"/>
-        </w:rPr>
-        <w:t xml:space="preserve">affected Germany as a whole, both </w:t>
-      </w:r>
-      <w:r>
-        <w:rPr>
-          <w:rFonts w:ascii="Times New Roman" w:hAnsi="Times New Roman" w:cs="Times New Roman"/>
-          <w:sz w:val="24"/>
-          <w:szCs w:val="24"/>
-        </w:rPr>
-        <w:t>the average citizen, as well as those who fought for their country.</w:t>
-      </w:r>
-      <w:r>
-        <w:rPr>
-          <w:rFonts w:ascii="Times New Roman" w:hAnsi="Times New Roman" w:cs="Times New Roman"/>
-          <w:sz w:val="24"/>
-          <w:szCs w:val="24"/>
-        </w:rPr>
-        <w:t xml:space="preserve"> </w:t>
-      </w:r>
-      <w:r>
-        <w:rPr>
-          <w:rFonts w:ascii="Times New Roman" w:hAnsi="Times New Roman" w:cs="Times New Roman"/>
-          <w:sz w:val="24"/>
-          <w:szCs w:val="24"/>
-        </w:rPr>
-        <w:t xml:space="preserve">The damage caused to the citizens can </w:t>
-      </w:r>
-      <w:r>
-        <w:rPr>
-          <w:rFonts w:ascii="Times New Roman" w:hAnsi="Times New Roman" w:cs="Times New Roman"/>
-          <w:sz w:val="24"/>
-          <w:szCs w:val="24"/>
-        </w:rPr>
-        <w:t>is shown during one scene where a village is being evacuated. “We are marching in column; the French certainly will not fire on a town in which there are still inhabitants. But a few minutes later the air screams, the earth heaves, cries ring out; a shell has landed among our rear squad.” (Remarque</w:t>
-      </w:r>
-      <w:r>
-        <w:rPr>
-          <w:rFonts w:ascii="Times New Roman" w:hAnsi="Times New Roman" w:cs="Times New Roman"/>
-          <w:sz w:val="24"/>
-          <w:szCs w:val="24"/>
-        </w:rPr>
-        <w:t>, Ch. 10</w:t>
-      </w:r>
-      <w:r>
-        <w:rPr>
-          <w:rFonts w:ascii="Times New Roman" w:hAnsi="Times New Roman" w:cs="Times New Roman"/>
-          <w:sz w:val="24"/>
-          <w:szCs w:val="24"/>
-        </w:rPr>
-        <w:t>, Par. 30</w:t>
-      </w:r>
-      <w:r>
-        <w:rPr>
-          <w:rFonts w:ascii="Times New Roman" w:hAnsi="Times New Roman" w:cs="Times New Roman"/>
-          <w:sz w:val="24"/>
-          <w:szCs w:val="24"/>
-        </w:rPr>
-        <w:t>)</w:t>
-      </w:r>
-      <w:r>
-        <w:rPr>
-          <w:rFonts w:ascii="Times New Roman" w:hAnsi="Times New Roman" w:cs="Times New Roman"/>
-          <w:sz w:val="24"/>
-          <w:szCs w:val="24"/>
-        </w:rPr>
-        <w:t xml:space="preserve"> The people had to leave their homes, and while leaving, their homes were shelled. The </w:t>
-      </w:r>
-      <w:r>
-        <w:rPr>
-          <w:rFonts w:ascii="Times New Roman" w:hAnsi="Times New Roman" w:cs="Times New Roman"/>
-          <w:sz w:val="24"/>
-          <w:szCs w:val="24"/>
-        </w:rPr>
-        <w:t>soldiers’ suffering can be seen when Paul and Albert visit a hospital after they were hit by shrapnel from a blast during the evacuation of the town.  “Day after day goes by with pain and fear, groans and death gurgles. Even the Death Room is no use anymore, it is too small; fellows die during the night in our room” (Remarque</w:t>
-      </w:r>
-      <w:r>
-        <w:rPr>
-          <w:rFonts w:ascii="Times New Roman" w:hAnsi="Times New Roman" w:cs="Times New Roman"/>
-          <w:sz w:val="24"/>
-          <w:szCs w:val="24"/>
-        </w:rPr>
-        <w:t>, Ch. 10</w:t>
-      </w:r>
-      <w:r>
-        <w:rPr>
-          <w:rFonts w:ascii="Times New Roman" w:hAnsi="Times New Roman" w:cs="Times New Roman"/>
-          <w:sz w:val="24"/>
-          <w:szCs w:val="24"/>
-        </w:rPr>
-        <w:t>, Par. 205</w:t>
-      </w:r>
-      <w:r>
-        <w:rPr>
-          <w:rFonts w:ascii="Times New Roman" w:hAnsi="Times New Roman" w:cs="Times New Roman"/>
-          <w:sz w:val="24"/>
-          <w:szCs w:val="24"/>
-        </w:rPr>
-        <w:t>)</w:t>
-      </w:r>
-      <w:r>
-        <w:rPr>
-          <w:rFonts w:ascii="Times New Roman" w:hAnsi="Times New Roman" w:cs="Times New Roman"/>
-          <w:sz w:val="24"/>
-          <w:szCs w:val="24"/>
-        </w:rPr>
-        <w:t>.</w:t>
-      </w:r>
-      <w:r>
-        <w:rPr>
-          <w:rFonts w:ascii="Times New Roman" w:hAnsi="Times New Roman" w:cs="Times New Roman"/>
-          <w:sz w:val="24"/>
-          <w:szCs w:val="24"/>
-        </w:rPr>
-        <w:t xml:space="preserve"> The hospital is overflowing with casualties of the war. </w:t>
-      </w:r>
-      <w:r>
-        <w:rPr>
-          <w:rFonts w:ascii="Times New Roman" w:hAnsi="Times New Roman" w:cs="Times New Roman"/>
-          <w:sz w:val="24"/>
-          <w:szCs w:val="24"/>
-        </w:rPr>
-        <w:t xml:space="preserve">Men with shattered arms, amputated legs, open stomach wounds are all around. </w:t>
-      </w:r>
-      <w:r>
-        <w:rPr>
-          <w:rFonts w:ascii="Times New Roman" w:hAnsi="Times New Roman" w:cs="Times New Roman"/>
-          <w:sz w:val="24"/>
-          <w:szCs w:val="24"/>
-        </w:rPr>
-        <w:t>The destruction of these humans reflects the destruction of war.</w:t>
+        <w:t xml:space="preserve"> open stomach wounds are all around. </w:t>
+      </w:r>
+      <w:r>
+        <w:rPr>
+          <w:rFonts w:ascii="Times New Roman" w:hAnsi="Times New Roman" w:cs="Times New Roman"/>
+          <w:sz w:val="24"/>
+          <w:szCs w:val="24"/>
+        </w:rPr>
+        <w:t xml:space="preserve">The </w:t>
+      </w:r>
+      <w:r>
+        <w:rPr>
+          <w:rFonts w:ascii="Times New Roman" w:hAnsi="Times New Roman" w:cs="Times New Roman"/>
+          <w:sz w:val="24"/>
+          <w:szCs w:val="24"/>
+        </w:rPr>
+        <w:t>destruction seen throughout the book’s various settings</w:t>
+      </w:r>
+      <w:r>
+        <w:rPr>
+          <w:rFonts w:ascii="Times New Roman" w:hAnsi="Times New Roman" w:cs="Times New Roman"/>
+          <w:sz w:val="24"/>
+          <w:szCs w:val="24"/>
+        </w:rPr>
+        <w:t xml:space="preserve"> reflects the destruction of war.</w:t>
       </w:r>
     </w:p>
     <w:p>
@@ -924,7 +1180,7 @@
           <w:sz w:val="24"/>
           <w:szCs w:val="24"/>
         </w:rPr>
-        <w:t>The book starts long after Paul joined the war, and he has already been horribly mentally scarred by the war.</w:t>
+        <w:t>The book starts long after Paul joined the war, and he has already been horribly mentally scarred.</w:t>
       </w:r>
       <w:r>
         <w:rPr>
@@ -943,215 +1199,375 @@
         <w:t xml:space="preserve">At the beginning of the book, Paul tells the reader that he is being broken by the war. </w:t>
       </w:r>
       <w:r>
+        <w:rPr>
+          <w:rFonts w:ascii="Times New Roman" w:hAnsi="Times New Roman" w:cs="Times New Roman"/>
+          <w:sz w:val="24"/>
+          <w:szCs w:val="24"/>
+        </w:rPr>
+        <w:t>“We are none of us more than twenty years old. But young? Youth? That is long ago. We are old folk” (Remarque</w:t>
+      </w:r>
+      <w:r>
+        <w:rPr>
+          <w:rFonts w:ascii="Times New Roman" w:hAnsi="Times New Roman" w:cs="Times New Roman"/>
+          <w:sz w:val="24"/>
+          <w:szCs w:val="24"/>
+        </w:rPr>
+        <w:t>, Ch. 1</w:t>
+      </w:r>
+      <w:r>
+        <w:rPr>
+          <w:rFonts w:ascii="Times New Roman" w:hAnsi="Times New Roman" w:cs="Times New Roman"/>
+          <w:sz w:val="24"/>
+          <w:szCs w:val="24"/>
+        </w:rPr>
+        <w:t>, Par. 106</w:t>
+      </w:r>
+      <w:r>
+        <w:rPr>
+          <w:rFonts w:ascii="Times New Roman" w:hAnsi="Times New Roman" w:cs="Times New Roman"/>
+          <w:sz w:val="24"/>
+          <w:szCs w:val="24"/>
+        </w:rPr>
+        <w:t>)</w:t>
+      </w:r>
+      <w:r>
+        <w:rPr>
+          <w:rFonts w:ascii="Times New Roman" w:hAnsi="Times New Roman" w:cs="Times New Roman"/>
+          <w:sz w:val="24"/>
+          <w:szCs w:val="24"/>
+        </w:rPr>
+        <w:t>.</w:t>
+      </w:r>
+      <w:r>
+        <w:rPr>
+          <w:rFonts w:ascii="Times New Roman" w:hAnsi="Times New Roman" w:cs="Times New Roman"/>
+          <w:sz w:val="24"/>
+          <w:szCs w:val="24"/>
+        </w:rPr>
+        <w:t xml:space="preserve"> N</w:t>
+      </w:r>
+      <w:r>
+        <w:rPr>
+          <w:rFonts w:ascii="Times New Roman" w:hAnsi="Times New Roman" w:cs="Times New Roman"/>
+          <w:sz w:val="24"/>
+          <w:szCs w:val="24"/>
+        </w:rPr>
+        <w:t>ear the end of the book</w:t>
+      </w:r>
+      <w:r>
+        <w:rPr>
+          <w:rFonts w:ascii="Times New Roman" w:hAnsi="Times New Roman" w:cs="Times New Roman"/>
+          <w:sz w:val="24"/>
+          <w:szCs w:val="24"/>
+        </w:rPr>
+        <w:t>, he is completely broken to the point that he identifies as being nothing.</w:t>
+      </w:r>
+      <w:r>
+        <w:rPr>
+          <w:rFonts w:ascii="Times New Roman" w:hAnsi="Times New Roman" w:cs="Times New Roman"/>
+          <w:sz w:val="24"/>
+          <w:szCs w:val="24"/>
+        </w:rPr>
+        <w:t xml:space="preserve"> </w:t>
+      </w:r>
+      <w:r>
+        <w:rPr>
+          <w:rFonts w:ascii="Times New Roman" w:hAnsi="Times New Roman" w:cs="Times New Roman"/>
+          <w:sz w:val="24"/>
+          <w:szCs w:val="24"/>
+        </w:rPr>
+        <w:t xml:space="preserve">“Let the months and years come, they can take nothing from me, they can take nothing more. I am so alone, and so without hope that I can confront them without fear. The life that has borne me through these years is still in my hands and my eyes. Whether I have subdued it, I know not. But so long as it is there it will seek its own way out, heedless of the will that is within me.” </w:t>
+      </w:r>
+      <w:r>
+        <w:rPr>
+          <w:rFonts w:ascii="Times New Roman" w:hAnsi="Times New Roman" w:cs="Times New Roman"/>
+          <w:sz w:val="24"/>
+          <w:szCs w:val="24"/>
+        </w:rPr>
+        <w:t xml:space="preserve">Paul </w:t>
+      </w:r>
+      <w:r>
+        <w:rPr>
+          <w:rFonts w:ascii="Times New Roman" w:hAnsi="Times New Roman" w:cs="Times New Roman"/>
+          <w:sz w:val="24"/>
+          <w:szCs w:val="24"/>
+        </w:rPr>
+        <w:t>does not</w:t>
+      </w:r>
+      <w:r>
+        <w:rPr>
+          <w:rFonts w:ascii="Times New Roman" w:hAnsi="Times New Roman" w:cs="Times New Roman"/>
+          <w:sz w:val="24"/>
+          <w:szCs w:val="24"/>
+        </w:rPr>
+        <w:t xml:space="preserve"> care if he lives, does</w:t>
+      </w:r>
+      <w:r>
+        <w:rPr>
+          <w:rFonts w:ascii="Times New Roman" w:hAnsi="Times New Roman" w:cs="Times New Roman"/>
+          <w:sz w:val="24"/>
+          <w:szCs w:val="24"/>
+        </w:rPr>
+        <w:t xml:space="preserve"> </w:t>
+      </w:r>
+      <w:r>
+        <w:rPr>
+          <w:rFonts w:ascii="Times New Roman" w:hAnsi="Times New Roman" w:cs="Times New Roman"/>
+          <w:sz w:val="24"/>
+          <w:szCs w:val="24"/>
+        </w:rPr>
+        <w:t>n</w:t>
+      </w:r>
+      <w:r>
+        <w:rPr>
+          <w:rFonts w:ascii="Times New Roman" w:hAnsi="Times New Roman" w:cs="Times New Roman"/>
+          <w:sz w:val="24"/>
+          <w:szCs w:val="24"/>
+        </w:rPr>
+        <w:t>o</w:t>
+      </w:r>
+      <w:r>
+        <w:rPr>
+          <w:rFonts w:ascii="Times New Roman" w:hAnsi="Times New Roman" w:cs="Times New Roman"/>
+          <w:sz w:val="24"/>
+          <w:szCs w:val="24"/>
+        </w:rPr>
+        <w:t>t care if he dies,</w:t>
+      </w:r>
+      <w:r>
+        <w:rPr>
+          <w:rFonts w:ascii="Times New Roman" w:hAnsi="Times New Roman" w:cs="Times New Roman"/>
+          <w:sz w:val="24"/>
+          <w:szCs w:val="24"/>
+        </w:rPr>
+        <w:t xml:space="preserve"> as</w:t>
+      </w:r>
+      <w:r>
+        <w:rPr>
+          <w:rFonts w:ascii="Times New Roman" w:hAnsi="Times New Roman" w:cs="Times New Roman"/>
+          <w:sz w:val="24"/>
+          <w:szCs w:val="24"/>
+        </w:rPr>
+        <w:t xml:space="preserve"> he is lost to the world. Critic Modris </w:t>
+      </w:r>
+      <w:r>
+        <w:rPr>
+          <w:rFonts w:ascii="Times New Roman" w:hAnsi="Times New Roman" w:cs="Times New Roman"/>
+          <w:sz w:val="24"/>
+          <w:szCs w:val="24"/>
+        </w:rPr>
+        <w:t>Eksteins perfectly</w:t>
+      </w:r>
+      <w:r>
+        <w:rPr>
+          <w:rFonts w:ascii="Times New Roman" w:hAnsi="Times New Roman" w:cs="Times New Roman"/>
+          <w:sz w:val="24"/>
+          <w:szCs w:val="24"/>
+        </w:rPr>
+        <w:t xml:space="preserve"> summarizes Paul’s sentiments. </w:t>
+      </w:r>
+      <w:r>
+        <w:rPr>
+          <w:rFonts w:ascii="Times New Roman" w:hAnsi="Times New Roman" w:cs="Times New Roman"/>
+          <w:sz w:val="24"/>
+          <w:szCs w:val="24"/>
+        </w:rPr>
+        <w:t xml:space="preserve">“He accused a mechanistic civilization of destroying humane values, </w:t>
+      </w:r>
+      <w:r>
+        <w:rPr>
+          <w:rFonts w:ascii="Times New Roman" w:hAnsi="Times New Roman" w:cs="Times New Roman"/>
+          <w:sz w:val="24"/>
+          <w:szCs w:val="24"/>
+        </w:rPr>
+        <w:t>of negating</w:t>
+      </w:r>
+      <w:r>
+        <w:rPr>
+          <w:rFonts w:ascii="Times New Roman" w:hAnsi="Times New Roman" w:cs="Times New Roman"/>
+          <w:sz w:val="24"/>
+          <w:szCs w:val="24"/>
+        </w:rPr>
+        <w:t xml:space="preserve"> charity, love, humor, beauty, and individuality. Yet Remarque offered no alternatives. The characters of his generazione bruciata – the Italian notion of a “burned generation” is apt – do not act; they are merely victims.” (</w:t>
+      </w:r>
+      <w:proofErr w:type="spellStart"/>
+      <w:r>
+        <w:rPr>
+          <w:rFonts w:ascii="Times New Roman" w:hAnsi="Times New Roman" w:cs="Times New Roman"/>
+          <w:sz w:val="24"/>
+          <w:szCs w:val="24"/>
+        </w:rPr>
+        <w:t>Eksteins</w:t>
+      </w:r>
+      <w:proofErr w:type="spellEnd"/>
+      <w:r>
+        <w:rPr>
+          <w:rFonts w:ascii="Times New Roman" w:hAnsi="Times New Roman" w:cs="Times New Roman"/>
+          <w:sz w:val="24"/>
+          <w:szCs w:val="24"/>
+        </w:rPr>
+        <w:t>)</w:t>
+      </w:r>
+      <w:r>
+        <w:rPr>
+          <w:rFonts w:ascii="Times New Roman" w:hAnsi="Times New Roman" w:cs="Times New Roman"/>
+          <w:sz w:val="24"/>
+          <w:szCs w:val="24"/>
+        </w:rPr>
+        <w:t xml:space="preserve"> </w:t>
+      </w:r>
+      <w:r>
+        <w:rPr>
+          <w:rFonts w:ascii="Times New Roman" w:hAnsi="Times New Roman" w:cs="Times New Roman"/>
+          <w:sz w:val="24"/>
+          <w:szCs w:val="24"/>
+        </w:rPr>
+        <w:t xml:space="preserve">The main character’s entire generation has been burnt by the war, and they will not be able to function in society once they return. </w:t>
+      </w:r>
+      <w:r>
+        <w:rPr>
+          <w:rFonts w:ascii="Times New Roman" w:hAnsi="Times New Roman" w:cs="Times New Roman"/>
+          <w:sz w:val="24"/>
+          <w:szCs w:val="24"/>
+        </w:rPr>
+        <w:t xml:space="preserve">By the end of the book, </w:t>
+      </w:r>
+      <w:r>
+        <w:rPr>
+          <w:rFonts w:ascii="Times New Roman" w:hAnsi="Times New Roman" w:cs="Times New Roman"/>
+          <w:sz w:val="24"/>
+          <w:szCs w:val="24"/>
+        </w:rPr>
+        <w:t>Paul</w:t>
+      </w:r>
+      <w:r>
+        <w:rPr>
+          <w:rFonts w:ascii="Times New Roman" w:hAnsi="Times New Roman" w:cs="Times New Roman"/>
+          <w:sz w:val="24"/>
+          <w:szCs w:val="24"/>
+        </w:rPr>
+        <w:t xml:space="preserve"> is no longer thinking, but simply acting on </w:t>
+      </w:r>
+      <w:r>
+        <w:rPr>
+          <w:rFonts w:ascii="Times New Roman" w:hAnsi="Times New Roman" w:cs="Times New Roman"/>
+          <w:sz w:val="24"/>
+          <w:szCs w:val="24"/>
+        </w:rPr>
+        <w:t>impulse:</w:t>
+      </w:r>
+      <w:r>
+        <w:rPr>
+          <w:rFonts w:ascii="Times New Roman" w:hAnsi="Times New Roman" w:cs="Times New Roman"/>
+          <w:sz w:val="24"/>
+          <w:szCs w:val="24"/>
+        </w:rPr>
+        <w:t xml:space="preserve"> “By the animal instinct that is awakened in us we are led and protected. It is not conscious; it is far quicker, much more sure, less fallible, than consciousness. One cannot explain it. A man is walking along without thought or heed; - suddenly he throws himself down on the ground and a storm of fragments flies harmlessly over </w:t>
+      </w:r>
+      <w:r>
+        <w:rPr>
+          <w:rFonts w:ascii="Times New Roman" w:hAnsi="Times New Roman" w:cs="Times New Roman"/>
+          <w:sz w:val="24"/>
+          <w:szCs w:val="24"/>
+        </w:rPr>
         <w:lastRenderedPageBreak/>
-        <w:t>“We are none of us more than twenty years old. But young? Youth? That is long ago. We are old folk” (Remarque</w:t>
-      </w:r>
-      <w:r>
-        <w:t>, Ch. 1</w:t>
-      </w:r>
-      <w:r>
-        <w:t>, Par. 106</w:t>
-      </w:r>
-      <w:r>
-        <w:t>)</w:t>
-      </w:r>
-      <w:r>
+        <w:t>him; - yet he cannot remember either to have heard the shell coming or to have thought of flinging himself down.” (Remarque</w:t>
+      </w:r>
+      <w:r>
+        <w:rPr>
+          <w:rFonts w:ascii="Times New Roman" w:hAnsi="Times New Roman" w:cs="Times New Roman"/>
+          <w:sz w:val="24"/>
+          <w:szCs w:val="24"/>
+        </w:rPr>
+        <w:t>, Ch. 4</w:t>
+      </w:r>
+      <w:r>
+        <w:rPr>
+          <w:rFonts w:ascii="Times New Roman" w:hAnsi="Times New Roman" w:cs="Times New Roman"/>
+          <w:sz w:val="24"/>
+          <w:szCs w:val="24"/>
+        </w:rPr>
+        <w:t>, Par. 26</w:t>
+      </w:r>
+      <w:r>
+        <w:rPr>
+          <w:rFonts w:ascii="Times New Roman" w:hAnsi="Times New Roman" w:cs="Times New Roman"/>
+          <w:sz w:val="24"/>
+          <w:szCs w:val="24"/>
+        </w:rPr>
+        <w:t xml:space="preserve">) During the fighting, </w:t>
+      </w:r>
+      <w:r>
+        <w:rPr>
+          <w:rFonts w:ascii="Times New Roman" w:hAnsi="Times New Roman" w:cs="Times New Roman"/>
+          <w:sz w:val="24"/>
+          <w:szCs w:val="24"/>
+        </w:rPr>
+        <w:t>Paul’s personality and will to live are destroyed</w:t>
+      </w:r>
+      <w:r>
+        <w:rPr>
+          <w:rFonts w:ascii="Times New Roman" w:hAnsi="Times New Roman" w:cs="Times New Roman"/>
+          <w:sz w:val="24"/>
+          <w:szCs w:val="24"/>
+        </w:rPr>
+        <w:t xml:space="preserve">, </w:t>
+      </w:r>
+      <w:r>
+        <w:rPr>
+          <w:rFonts w:ascii="Times New Roman" w:hAnsi="Times New Roman" w:cs="Times New Roman"/>
+          <w:sz w:val="24"/>
+          <w:szCs w:val="24"/>
+        </w:rPr>
+        <w:t xml:space="preserve">and his </w:t>
+      </w:r>
+      <w:r>
+        <w:rPr>
+          <w:rFonts w:ascii="Times New Roman" w:hAnsi="Times New Roman" w:cs="Times New Roman"/>
+          <w:sz w:val="24"/>
+          <w:szCs w:val="24"/>
+        </w:rPr>
+        <w:t>pure animal instinct</w:t>
+      </w:r>
+      <w:r>
+        <w:rPr>
+          <w:rFonts w:ascii="Times New Roman" w:hAnsi="Times New Roman" w:cs="Times New Roman"/>
+          <w:sz w:val="24"/>
+          <w:szCs w:val="24"/>
+        </w:rPr>
+        <w:t xml:space="preserve"> is the only thing motivating him to survive</w:t>
+      </w:r>
+      <w:r>
+        <w:rPr>
+          <w:rFonts w:ascii="Times New Roman" w:hAnsi="Times New Roman" w:cs="Times New Roman"/>
+          <w:sz w:val="24"/>
+          <w:szCs w:val="24"/>
+        </w:rPr>
         <w:t>.</w:t>
       </w:r>
       <w:r>
-        <w:t xml:space="preserve"> N</w:t>
-      </w:r>
-      <w:r>
-        <w:rPr>
-          <w:rFonts w:ascii="Times New Roman" w:hAnsi="Times New Roman" w:cs="Times New Roman"/>
-          <w:sz w:val="24"/>
-          <w:szCs w:val="24"/>
-        </w:rPr>
-        <w:t>ear the end of the book</w:t>
-      </w:r>
-      <w:r>
-        <w:rPr>
-          <w:rFonts w:ascii="Times New Roman" w:hAnsi="Times New Roman" w:cs="Times New Roman"/>
-          <w:sz w:val="24"/>
-          <w:szCs w:val="24"/>
-        </w:rPr>
-        <w:t>, he is completely broken to the point that he identifies as being nothing.</w:t>
-      </w:r>
-      <w:r>
-        <w:rPr>
-          <w:rFonts w:ascii="Times New Roman" w:hAnsi="Times New Roman" w:cs="Times New Roman"/>
-          <w:sz w:val="24"/>
-          <w:szCs w:val="24"/>
-        </w:rPr>
-        <w:t xml:space="preserve"> </w:t>
-      </w:r>
-      <w:r>
-        <w:rPr>
-          <w:rFonts w:ascii="Times New Roman" w:hAnsi="Times New Roman" w:cs="Times New Roman"/>
-          <w:sz w:val="24"/>
-          <w:szCs w:val="24"/>
-        </w:rPr>
-        <w:t xml:space="preserve">“Let the months and years come, they can take nothing from me, they can take nothing more. I am so alone, and so without hope that I can confront them without fear. The life that has borne me through these years is still in my hands and my eyes. Whether I have subdued it, I know not. But so long as it is there it will seek its own way out, heedless of the will that is within me.” </w:t>
-      </w:r>
-      <w:r>
-        <w:rPr>
-          <w:rFonts w:ascii="Times New Roman" w:hAnsi="Times New Roman" w:cs="Times New Roman"/>
-          <w:sz w:val="24"/>
-          <w:szCs w:val="24"/>
-        </w:rPr>
-        <w:t xml:space="preserve">Paul </w:t>
-      </w:r>
-      <w:r>
-        <w:rPr>
-          <w:rFonts w:ascii="Times New Roman" w:hAnsi="Times New Roman" w:cs="Times New Roman"/>
-          <w:sz w:val="24"/>
-          <w:szCs w:val="24"/>
-        </w:rPr>
-        <w:t>does not</w:t>
-      </w:r>
-      <w:r>
-        <w:rPr>
-          <w:rFonts w:ascii="Times New Roman" w:hAnsi="Times New Roman" w:cs="Times New Roman"/>
-          <w:sz w:val="24"/>
-          <w:szCs w:val="24"/>
-        </w:rPr>
-        <w:t xml:space="preserve"> care if he lives, does</w:t>
-      </w:r>
-      <w:r>
-        <w:rPr>
-          <w:rFonts w:ascii="Times New Roman" w:hAnsi="Times New Roman" w:cs="Times New Roman"/>
-          <w:sz w:val="24"/>
-          <w:szCs w:val="24"/>
-        </w:rPr>
-        <w:t xml:space="preserve"> </w:t>
-      </w:r>
-      <w:r>
-        <w:rPr>
-          <w:rFonts w:ascii="Times New Roman" w:hAnsi="Times New Roman" w:cs="Times New Roman"/>
-          <w:sz w:val="24"/>
-          <w:szCs w:val="24"/>
-        </w:rPr>
-        <w:t>n</w:t>
-      </w:r>
-      <w:r>
-        <w:rPr>
-          <w:rFonts w:ascii="Times New Roman" w:hAnsi="Times New Roman" w:cs="Times New Roman"/>
-          <w:sz w:val="24"/>
-          <w:szCs w:val="24"/>
-        </w:rPr>
-        <w:t>o</w:t>
-      </w:r>
-      <w:r>
-        <w:rPr>
-          <w:rFonts w:ascii="Times New Roman" w:hAnsi="Times New Roman" w:cs="Times New Roman"/>
-          <w:sz w:val="24"/>
-          <w:szCs w:val="24"/>
-        </w:rPr>
-        <w:t>t care if he dies,</w:t>
-      </w:r>
-      <w:r>
-        <w:rPr>
-          <w:rFonts w:ascii="Times New Roman" w:hAnsi="Times New Roman" w:cs="Times New Roman"/>
-          <w:sz w:val="24"/>
-          <w:szCs w:val="24"/>
-        </w:rPr>
-        <w:t xml:space="preserve"> as</w:t>
-      </w:r>
-      <w:r>
-        <w:rPr>
-          <w:rFonts w:ascii="Times New Roman" w:hAnsi="Times New Roman" w:cs="Times New Roman"/>
-          <w:sz w:val="24"/>
-          <w:szCs w:val="24"/>
-        </w:rPr>
-        <w:t xml:space="preserve"> he is lost to the world. Critic Modris </w:t>
-      </w:r>
-      <w:r>
-        <w:rPr>
-          <w:rFonts w:ascii="Times New Roman" w:hAnsi="Times New Roman" w:cs="Times New Roman"/>
-          <w:sz w:val="24"/>
-          <w:szCs w:val="24"/>
-        </w:rPr>
-        <w:t>Eksteins perfectly</w:t>
-      </w:r>
-      <w:r>
-        <w:rPr>
-          <w:rFonts w:ascii="Times New Roman" w:hAnsi="Times New Roman" w:cs="Times New Roman"/>
-          <w:sz w:val="24"/>
-          <w:szCs w:val="24"/>
-        </w:rPr>
-        <w:t xml:space="preserve"> summarizes Paul’s sentiments. </w:t>
-      </w:r>
-      <w:r>
-        <w:rPr>
-          <w:rFonts w:ascii="Times New Roman" w:hAnsi="Times New Roman" w:cs="Times New Roman"/>
-          <w:sz w:val="24"/>
-          <w:szCs w:val="24"/>
-        </w:rPr>
-        <w:t xml:space="preserve">“He accused a mechanistic civilization of destroying humane values, </w:t>
-      </w:r>
-      <w:r>
-        <w:rPr>
-          <w:rFonts w:ascii="Times New Roman" w:hAnsi="Times New Roman" w:cs="Times New Roman"/>
-          <w:sz w:val="24"/>
-          <w:szCs w:val="24"/>
-        </w:rPr>
-        <w:t>of negating</w:t>
-      </w:r>
-      <w:r>
-        <w:rPr>
-          <w:rFonts w:ascii="Times New Roman" w:hAnsi="Times New Roman" w:cs="Times New Roman"/>
-          <w:sz w:val="24"/>
-          <w:szCs w:val="24"/>
-        </w:rPr>
-        <w:t xml:space="preserve"> charity, love, humor, beauty, and individuality. Yet Remarque offered no alternatives. The characters of his generazione bruciata – the Italian notion of a “burned generation” is apt – do not act; they are merely victims.” (Eksteins)</w:t>
-      </w:r>
-      <w:r>
-        <w:rPr>
-          <w:rFonts w:ascii="Times New Roman" w:hAnsi="Times New Roman" w:cs="Times New Roman"/>
-          <w:sz w:val="24"/>
-          <w:szCs w:val="24"/>
-        </w:rPr>
-        <w:t xml:space="preserve"> By the end of the book, he is no longer thinking, but simply acting on instinct: </w:t>
-      </w:r>
-      <w:r>
-        <w:rPr>
-          <w:rFonts w:ascii="Times New Roman" w:hAnsi="Times New Roman" w:cs="Times New Roman"/>
-          <w:sz w:val="24"/>
-          <w:szCs w:val="24"/>
-        </w:rPr>
-        <w:t>“By the animal instinct that is awakened in us we are led and protected. It is not conscious; it is far quicker, much more sure, less fallible, than consciousness. One cannot explain it. A man is walking along without thought or heed; - suddenly he throws himself down on the ground and a storm of fragments flies harmlessly over him; - yet he cannot remember either to have heard the shell coming or to have thought of flinging himself down.</w:t>
-      </w:r>
-      <w:r>
-        <w:rPr>
-          <w:rFonts w:ascii="Times New Roman" w:hAnsi="Times New Roman" w:cs="Times New Roman"/>
-          <w:sz w:val="24"/>
-          <w:szCs w:val="24"/>
-        </w:rPr>
-        <w:t>” (Remarque</w:t>
-      </w:r>
-      <w:r>
-        <w:rPr>
-          <w:rFonts w:ascii="Times New Roman" w:hAnsi="Times New Roman" w:cs="Times New Roman"/>
-          <w:sz w:val="24"/>
-          <w:szCs w:val="24"/>
-        </w:rPr>
-        <w:t>, Ch. 4</w:t>
-      </w:r>
-      <w:r>
-        <w:rPr>
-          <w:rFonts w:ascii="Times New Roman" w:hAnsi="Times New Roman" w:cs="Times New Roman"/>
-          <w:sz w:val="24"/>
-          <w:szCs w:val="24"/>
-        </w:rPr>
-        <w:t>) During the fighting, he loses control of Paul the sentient human, and instead becomes pure animal instinct.</w:t>
-      </w:r>
-      <w:r>
-        <w:rPr>
-          <w:rFonts w:ascii="Times New Roman" w:hAnsi="Times New Roman" w:cs="Times New Roman"/>
-          <w:sz w:val="24"/>
-          <w:szCs w:val="24"/>
-        </w:rPr>
-        <w:t xml:space="preserve"> Throughout the war, Paul is transformed from a German schoolboy excited to serve his country and egged on by his schoolmaster to an unfeeling husk that only knows how to survive. From Paul’s perspective, he is no longer fighting for his country against the French and British. Instead, he is fighting for himself against death itself.</w:t>
+        <w:rPr>
+          <w:rFonts w:ascii="Times New Roman" w:hAnsi="Times New Roman" w:cs="Times New Roman"/>
+          <w:sz w:val="24"/>
+          <w:szCs w:val="24"/>
+        </w:rPr>
+        <w:t xml:space="preserve"> Throughout the war, Paul is transformed from a German schoolboy excited to serve his country and egged on by his schoolmaster to an unfeeling husk that only knows how to survive. From Paul’s perspective, he is no longer fighting for his country against the French and British. Instead, he is fighting </w:t>
+      </w:r>
+      <w:r>
+        <w:rPr>
+          <w:rFonts w:ascii="Times New Roman" w:hAnsi="Times New Roman" w:cs="Times New Roman"/>
+          <w:sz w:val="24"/>
+          <w:szCs w:val="24"/>
+        </w:rPr>
+        <w:t>for his life</w:t>
+      </w:r>
+      <w:r>
+        <w:rPr>
+          <w:rFonts w:ascii="Times New Roman" w:hAnsi="Times New Roman" w:cs="Times New Roman"/>
+          <w:sz w:val="24"/>
+          <w:szCs w:val="24"/>
+        </w:rPr>
+        <w:t>.</w:t>
       </w:r>
     </w:p>
     <w:p>
@@ -1170,142 +1586,188 @@
           <w:sz w:val="24"/>
           <w:szCs w:val="24"/>
         </w:rPr>
+        <w:t>The final way Remarque shows the damage caused by war is through conflict. In the book, the main conflict is World War One. At the beginning of the war, Paul views the Allied powers as the enemy, but as he learns more about his enemy, he sees that they are not much different then himself.</w:t>
+      </w:r>
+      <w:r>
+        <w:rPr>
+          <w:rFonts w:ascii="Times New Roman" w:hAnsi="Times New Roman" w:cs="Times New Roman"/>
+          <w:sz w:val="24"/>
+          <w:szCs w:val="24"/>
+        </w:rPr>
+        <w:t xml:space="preserve"> During an argument between friends, Kat, Paul’s mentor figure, claims that there is no good reason for a French laborer to attack a German schoolboy. They only do so because of the</w:t>
+      </w:r>
+      <w:r>
+        <w:rPr>
+          <w:rFonts w:ascii="Times New Roman" w:hAnsi="Times New Roman" w:cs="Times New Roman"/>
+          <w:sz w:val="24"/>
+          <w:szCs w:val="24"/>
+        </w:rPr>
+        <w:t>ir</w:t>
+      </w:r>
+      <w:r>
+        <w:rPr>
+          <w:rFonts w:ascii="Times New Roman" w:hAnsi="Times New Roman" w:cs="Times New Roman"/>
+          <w:sz w:val="24"/>
+          <w:szCs w:val="24"/>
+        </w:rPr>
+        <w:t xml:space="preserve"> leaders</w:t>
+      </w:r>
+      <w:r>
+        <w:rPr>
+          <w:rFonts w:ascii="Times New Roman" w:hAnsi="Times New Roman" w:cs="Times New Roman"/>
+          <w:sz w:val="24"/>
+          <w:szCs w:val="24"/>
+        </w:rPr>
+        <w:t xml:space="preserve"> and commanders</w:t>
+      </w:r>
+      <w:r>
+        <w:rPr>
+          <w:rFonts w:ascii="Times New Roman" w:hAnsi="Times New Roman" w:cs="Times New Roman"/>
+          <w:sz w:val="24"/>
+          <w:szCs w:val="24"/>
+        </w:rPr>
+        <w:t>.</w:t>
+      </w:r>
+      <w:r>
+        <w:rPr>
+          <w:rFonts w:ascii="Times New Roman" w:hAnsi="Times New Roman" w:cs="Times New Roman"/>
+          <w:sz w:val="24"/>
+          <w:szCs w:val="24"/>
+        </w:rPr>
+        <w:t xml:space="preserve"> Shortly after this conversation</w:t>
+      </w:r>
+      <w:r>
+        <w:rPr>
+          <w:rFonts w:ascii="Times New Roman" w:hAnsi="Times New Roman" w:cs="Times New Roman"/>
+          <w:sz w:val="24"/>
+          <w:szCs w:val="24"/>
+        </w:rPr>
+        <w:t xml:space="preserve">, Paul is caught unaware in no-man’s land during an attack. A Frenchman jumps into </w:t>
+      </w:r>
+      <w:r>
+        <w:rPr>
+          <w:rFonts w:ascii="Times New Roman" w:hAnsi="Times New Roman" w:cs="Times New Roman"/>
+          <w:sz w:val="24"/>
+          <w:szCs w:val="24"/>
+        </w:rPr>
+        <w:t xml:space="preserve">the crater where he is hiding, and Paul stabs him. He then </w:t>
+      </w:r>
+      <w:r>
+        <w:rPr>
+          <w:rFonts w:ascii="Times New Roman" w:hAnsi="Times New Roman" w:cs="Times New Roman"/>
+          <w:sz w:val="24"/>
+          <w:szCs w:val="24"/>
+        </w:rPr>
+        <w:t>is trapped in the crater overnight by heavy shelling</w:t>
+      </w:r>
+      <w:r>
+        <w:rPr>
+          <w:rFonts w:ascii="Times New Roman" w:hAnsi="Times New Roman" w:cs="Times New Roman"/>
+          <w:sz w:val="24"/>
+          <w:szCs w:val="24"/>
+        </w:rPr>
+        <w:t xml:space="preserve"> and begins to learn more about the man. Paul says</w:t>
+      </w:r>
+      <w:r>
+        <w:rPr>
+          <w:rFonts w:ascii="Times New Roman" w:hAnsi="Times New Roman" w:cs="Times New Roman"/>
+          <w:sz w:val="24"/>
+          <w:szCs w:val="24"/>
+        </w:rPr>
+        <w:t xml:space="preserve"> to the dead man’s corpse: </w:t>
+      </w:r>
+      <w:r>
+        <w:rPr>
+          <w:rFonts w:ascii="Times New Roman" w:hAnsi="Times New Roman" w:cs="Times New Roman"/>
+          <w:sz w:val="24"/>
+          <w:szCs w:val="24"/>
+        </w:rPr>
+        <w:t>“If you jumped in here again, I would not do it, if you would be sensible too. But you were only an idea to me before, an abstraction that lived in my mind and called forth its appropriate response. It was that abstraction I stabbed. But now, for the first time, I see you are a man like me.” (Remarque</w:t>
+      </w:r>
+      <w:r>
+        <w:rPr>
+          <w:rFonts w:ascii="Times New Roman" w:hAnsi="Times New Roman" w:cs="Times New Roman"/>
+          <w:sz w:val="24"/>
+          <w:szCs w:val="24"/>
+        </w:rPr>
+        <w:t>, Ch. 9</w:t>
+      </w:r>
+      <w:r>
+        <w:rPr>
+          <w:rFonts w:ascii="Times New Roman" w:hAnsi="Times New Roman" w:cs="Times New Roman"/>
+          <w:sz w:val="24"/>
+          <w:szCs w:val="24"/>
+        </w:rPr>
+        <w:t>, Par. 14</w:t>
+      </w:r>
+      <w:r>
+        <w:rPr>
+          <w:rFonts w:ascii="Times New Roman" w:hAnsi="Times New Roman" w:cs="Times New Roman"/>
+          <w:sz w:val="24"/>
+          <w:szCs w:val="24"/>
+        </w:rPr>
+        <w:t>6</w:t>
+      </w:r>
+      <w:r>
+        <w:rPr>
+          <w:rFonts w:ascii="Times New Roman" w:hAnsi="Times New Roman" w:cs="Times New Roman"/>
+          <w:sz w:val="24"/>
+          <w:szCs w:val="24"/>
+        </w:rPr>
+        <w:t xml:space="preserve">) Paul realized that he had ended the man’s life </w:t>
+      </w:r>
+      <w:r>
+        <w:rPr>
+          <w:rFonts w:ascii="Times New Roman" w:hAnsi="Times New Roman" w:cs="Times New Roman"/>
+          <w:sz w:val="24"/>
+          <w:szCs w:val="24"/>
+        </w:rPr>
+        <w:t>only because his leader told the German soldiers to attack the French.</w:t>
+      </w:r>
+      <w:r>
+        <w:rPr>
+          <w:rFonts w:ascii="Times New Roman" w:hAnsi="Times New Roman" w:cs="Times New Roman"/>
+          <w:sz w:val="24"/>
+          <w:szCs w:val="24"/>
+        </w:rPr>
+        <w:t xml:space="preserve"> In his criticism of the book, Christopher M. Armitage says “They believe that the real enemy they are fighting are not the French and the British, but death itself. The only value that sustains them is a sense of comradeship with those who have endured the same </w:t>
+      </w:r>
+      <w:r>
+        <w:rPr>
+          <w:rFonts w:ascii="Times New Roman" w:hAnsi="Times New Roman" w:cs="Times New Roman"/>
+          <w:sz w:val="24"/>
+          <w:szCs w:val="24"/>
+        </w:rPr>
         <w:lastRenderedPageBreak/>
-        <w:t>The final way Remarque shows the damage caused by war is through conflict. In the book, the main conflict is World War One. At the beginning of the war, Paul views the Allied powers as the enemy, but as he learns more about his enemy, he sees that they are not much different then himself.</w:t>
-      </w:r>
-      <w:r>
-        <w:rPr>
-          <w:rFonts w:ascii="Times New Roman" w:hAnsi="Times New Roman" w:cs="Times New Roman"/>
-          <w:sz w:val="24"/>
-          <w:szCs w:val="24"/>
-        </w:rPr>
-        <w:t xml:space="preserve"> </w:t>
-      </w:r>
-      <w:r>
-        <w:rPr>
-          <w:rFonts w:ascii="Times New Roman" w:hAnsi="Times New Roman" w:cs="Times New Roman"/>
-          <w:sz w:val="24"/>
-          <w:szCs w:val="24"/>
-        </w:rPr>
-        <w:t>During an argument between friends, Kat, Paul’s mentor figure, claims that there is no good reason for a French laborer to attack a German schoolboy. They only do so because of the</w:t>
-      </w:r>
-      <w:r>
-        <w:rPr>
-          <w:rFonts w:ascii="Times New Roman" w:hAnsi="Times New Roman" w:cs="Times New Roman"/>
-          <w:sz w:val="24"/>
-          <w:szCs w:val="24"/>
-        </w:rPr>
-        <w:t>ir</w:t>
-      </w:r>
-      <w:r>
-        <w:rPr>
-          <w:rFonts w:ascii="Times New Roman" w:hAnsi="Times New Roman" w:cs="Times New Roman"/>
-          <w:sz w:val="24"/>
-          <w:szCs w:val="24"/>
-        </w:rPr>
-        <w:t xml:space="preserve"> leaders.</w:t>
-      </w:r>
-      <w:r>
-        <w:rPr>
-          <w:rFonts w:ascii="Times New Roman" w:hAnsi="Times New Roman" w:cs="Times New Roman"/>
-          <w:sz w:val="24"/>
-          <w:szCs w:val="24"/>
-        </w:rPr>
-        <w:t xml:space="preserve"> Shortly after this conversation</w:t>
-      </w:r>
-      <w:r>
-        <w:rPr>
-          <w:rFonts w:ascii="Times New Roman" w:hAnsi="Times New Roman" w:cs="Times New Roman"/>
-          <w:sz w:val="24"/>
-          <w:szCs w:val="24"/>
-        </w:rPr>
-        <w:t xml:space="preserve">, Paul is caught unaware in no-man’s land during an attack. A Frenchman jumps into </w:t>
-      </w:r>
-      <w:r>
-        <w:rPr>
-          <w:rFonts w:ascii="Times New Roman" w:hAnsi="Times New Roman" w:cs="Times New Roman"/>
-          <w:sz w:val="24"/>
-          <w:szCs w:val="24"/>
-        </w:rPr>
-        <w:t xml:space="preserve">the crater where he is hiding, and Paul stabs him. He then </w:t>
-      </w:r>
-      <w:r>
-        <w:rPr>
-          <w:rFonts w:ascii="Times New Roman" w:hAnsi="Times New Roman" w:cs="Times New Roman"/>
-          <w:sz w:val="24"/>
-          <w:szCs w:val="24"/>
-        </w:rPr>
-        <w:t>must</w:t>
-      </w:r>
-      <w:r>
-        <w:rPr>
-          <w:rFonts w:ascii="Times New Roman" w:hAnsi="Times New Roman" w:cs="Times New Roman"/>
-          <w:sz w:val="24"/>
-          <w:szCs w:val="24"/>
-        </w:rPr>
-        <w:t xml:space="preserve"> sit in the crater overnight and begins to learn more about the man. Paul says “If you jumped in here again, I would not do it, if you would be sensible too. But you were only an idea to me before, an abstraction that lived in my mind and called forth its appropriate response. It was that abstraction I stabbed. But now, for the first time, I see you are a man like me.” (Remarque</w:t>
-      </w:r>
-      <w:r>
-        <w:rPr>
-          <w:rFonts w:ascii="Times New Roman" w:hAnsi="Times New Roman" w:cs="Times New Roman"/>
-          <w:sz w:val="24"/>
-          <w:szCs w:val="24"/>
-        </w:rPr>
-        <w:t>, Ch. 9</w:t>
-      </w:r>
-      <w:r>
-        <w:rPr>
-          <w:rFonts w:ascii="Times New Roman" w:hAnsi="Times New Roman" w:cs="Times New Roman"/>
-          <w:sz w:val="24"/>
-          <w:szCs w:val="24"/>
-        </w:rPr>
-        <w:t xml:space="preserve">) Paul realized that he had ended the man’s life </w:t>
-      </w:r>
-      <w:r>
-        <w:rPr>
-          <w:rFonts w:ascii="Times New Roman" w:hAnsi="Times New Roman" w:cs="Times New Roman"/>
-          <w:sz w:val="24"/>
-          <w:szCs w:val="24"/>
-        </w:rPr>
-        <w:t>only because his leader told the German soldiers to attack the French.</w:t>
-      </w:r>
-      <w:r>
-        <w:rPr>
-          <w:rFonts w:ascii="Times New Roman" w:hAnsi="Times New Roman" w:cs="Times New Roman"/>
-          <w:sz w:val="24"/>
-          <w:szCs w:val="24"/>
-        </w:rPr>
-        <w:t xml:space="preserve"> In his criticism of the book, Christopher M. Armitage says </w:t>
-      </w:r>
-      <w:r>
-        <w:rPr>
-          <w:rFonts w:ascii="Times New Roman" w:hAnsi="Times New Roman" w:cs="Times New Roman"/>
-          <w:sz w:val="24"/>
-          <w:szCs w:val="24"/>
-        </w:rPr>
-        <w:t>“They believe that the real enemy they are fighting are not the French and the British, but death itself. The only value that sustains them is a sense of comradeship with those who have endured the same miseries as they.”</w:t>
-      </w:r>
-      <w:r>
-        <w:rPr>
-          <w:rFonts w:ascii="Times New Roman" w:hAnsi="Times New Roman" w:cs="Times New Roman"/>
-          <w:sz w:val="24"/>
-          <w:szCs w:val="24"/>
-        </w:rPr>
-        <w:t xml:space="preserve"> Paul stops seeing the men he is fighting against as the enemy and begins to find that the only enemy they are fighting is death. Eventually death wins, and Paul is shot dead just weeks before the end of the war. </w:t>
-      </w:r>
-      <w:r>
-        <w:rPr>
-          <w:rFonts w:ascii="Times New Roman" w:hAnsi="Times New Roman" w:cs="Times New Roman"/>
-          <w:sz w:val="24"/>
-          <w:szCs w:val="24"/>
-        </w:rPr>
-        <w:t xml:space="preserve">“He fell in October 1918, on a day that was so quiet and still on the whole front, that the army report confined itself to the single sentence: </w:t>
-      </w:r>
-      <w:r>
-        <w:rPr>
-          <w:rFonts w:ascii="Times New Roman" w:hAnsi="Times New Roman" w:cs="Times New Roman"/>
-          <w:i/>
-          <w:iCs/>
+        <w:t>miseries as they.”</w:t>
+      </w:r>
+      <w:r>
+        <w:rPr>
+          <w:rFonts w:ascii="Times New Roman" w:hAnsi="Times New Roman" w:cs="Times New Roman"/>
+          <w:sz w:val="24"/>
+          <w:szCs w:val="24"/>
+        </w:rPr>
+        <w:t xml:space="preserve"> Paul stops seeing the men he is fighting against as the enemy and begins to find that the only enemy they are fighting is death. </w:t>
+      </w:r>
+      <w:r>
+        <w:rPr>
+          <w:rFonts w:ascii="Times New Roman" w:hAnsi="Times New Roman" w:cs="Times New Roman"/>
+          <w:sz w:val="24"/>
+          <w:szCs w:val="24"/>
+        </w:rPr>
+        <w:t>In a brutal twist at the end of the book,</w:t>
+      </w:r>
+      <w:r>
+        <w:rPr>
+          <w:rFonts w:ascii="Times New Roman" w:hAnsi="Times New Roman" w:cs="Times New Roman"/>
+          <w:sz w:val="24"/>
+          <w:szCs w:val="24"/>
+        </w:rPr>
+        <w:t xml:space="preserve"> death wins, and Paul is shot just weeks before the end of the war. “He fell in October 1918, on a day that was so quiet and still on the whole front, that the army report confined itself to the single sentence: </w:t>
+      </w:r>
+      <w:r>
+        <w:rPr>
+          <w:rFonts w:ascii="Times New Roman" w:hAnsi="Times New Roman" w:cs="Times New Roman"/>
           <w:sz w:val="24"/>
           <w:szCs w:val="24"/>
         </w:rPr>
@@ -1317,15 +1779,7 @@
           <w:sz w:val="24"/>
           <w:szCs w:val="24"/>
         </w:rPr>
-        <w:t>. He had fallen forward and lay on the earth as though sleeping. Turning him over one saw that he could not have suffered long; his face had an expression of calm, as though almost glad the end had come.” (</w:t>
-      </w:r>
-      <w:r>
-        <w:rPr>
-          <w:rFonts w:ascii="Times New Roman" w:hAnsi="Times New Roman" w:cs="Times New Roman"/>
-          <w:sz w:val="24"/>
-          <w:szCs w:val="24"/>
-        </w:rPr>
-        <w:t>Remarque</w:t>
+        <w:t>. He had fallen forward and lay on the earth as though sleeping. Turning him over one saw that he could not have suffered long; his face had an expression of calm, as though almost glad the end had come.” (Remarque</w:t>
       </w:r>
       <w:r>
         <w:rPr>
@@ -1341,6 +1795,14 @@
           <w:sz w:val="24"/>
           <w:szCs w:val="24"/>
         </w:rPr>
+        <w:t>, Par. 12 - 13</w:t>
+      </w:r>
+      <w:r>
+        <w:rPr>
+          <w:rFonts w:ascii="Times New Roman" w:hAnsi="Times New Roman" w:cs="Times New Roman"/>
+          <w:sz w:val="24"/>
+          <w:szCs w:val="24"/>
+        </w:rPr>
         <w:t>)</w:t>
       </w:r>
       <w:r>
@@ -1349,24 +1811,63 @@
           <w:sz w:val="24"/>
           <w:szCs w:val="24"/>
         </w:rPr>
-        <w:t xml:space="preserve"> At the end of the book, the conflict ends up winning. This twist to the classic story of war heroism </w:t>
-      </w:r>
-      <w:r>
-        <w:rPr>
-          <w:rFonts w:ascii="Times New Roman" w:hAnsi="Times New Roman" w:cs="Times New Roman"/>
-          <w:sz w:val="24"/>
-          <w:szCs w:val="24"/>
-        </w:rPr>
-        <w:t xml:space="preserve">told time and time again </w:t>
-      </w:r>
-      <w:r>
-        <w:rPr>
-          <w:rFonts w:ascii="Times New Roman" w:hAnsi="Times New Roman" w:cs="Times New Roman"/>
-          <w:sz w:val="24"/>
-          <w:szCs w:val="24"/>
-        </w:rPr>
-        <w:lastRenderedPageBreak/>
-        <w:t>shows that war takes without thinking, even taking who the reader views as the protagonist. This final paragraph, likely written by Tjaden, the last surviving member of Paul’s group of friends, shows Paul’s peace in death. Near the end of the book, Paul had begun to lose touch with himself and the world around him, no longer caring about the outcome of the war, just his second-to-second life. He knows that now that everything has been taken from him but his life. Once he dies, he knows that he truly has nothing left to lose and lays with a peaceful look on his face.</w:t>
+        <w:t xml:space="preserve"> At the end of the book, </w:t>
+      </w:r>
+      <w:r>
+        <w:rPr>
+          <w:rFonts w:ascii="Times New Roman" w:hAnsi="Times New Roman" w:cs="Times New Roman"/>
+          <w:sz w:val="24"/>
+          <w:szCs w:val="24"/>
+        </w:rPr>
+        <w:t>Paul, as well as all his friends except for Tjaden, have lost</w:t>
+      </w:r>
+      <w:r>
+        <w:rPr>
+          <w:rFonts w:ascii="Times New Roman" w:hAnsi="Times New Roman" w:cs="Times New Roman"/>
+          <w:sz w:val="24"/>
+          <w:szCs w:val="24"/>
+        </w:rPr>
+        <w:t xml:space="preserve">. This twist to the classic story of war heroism </w:t>
+      </w:r>
+      <w:r>
+        <w:rPr>
+          <w:rFonts w:ascii="Times New Roman" w:hAnsi="Times New Roman" w:cs="Times New Roman"/>
+          <w:sz w:val="24"/>
+          <w:szCs w:val="24"/>
+        </w:rPr>
+        <w:t xml:space="preserve">told time and time again shows that war takes without thinking, even taking </w:t>
+      </w:r>
+      <w:r>
+        <w:rPr>
+          <w:rFonts w:ascii="Times New Roman" w:hAnsi="Times New Roman" w:cs="Times New Roman"/>
+          <w:sz w:val="24"/>
+          <w:szCs w:val="24"/>
+        </w:rPr>
+        <w:t xml:space="preserve">the </w:t>
+      </w:r>
+      <w:r>
+        <w:rPr>
+          <w:rFonts w:ascii="Times New Roman" w:hAnsi="Times New Roman" w:cs="Times New Roman"/>
+          <w:sz w:val="24"/>
+          <w:szCs w:val="24"/>
+        </w:rPr>
+        <w:t xml:space="preserve">protagonist. This final paragraph, likely written by Tjaden, shows Paul’s peace in death. Near the end of the book, Paul had begun to lose touch with himself and the world around him, no longer caring about the outcome of the war, just his second-to-second life. He knows that now that everything has been taken from him but his life. Once he </w:t>
+      </w:r>
+      <w:r>
+        <w:rPr>
+          <w:rFonts w:ascii="Times New Roman" w:hAnsi="Times New Roman" w:cs="Times New Roman"/>
+          <w:sz w:val="24"/>
+          <w:szCs w:val="24"/>
+        </w:rPr>
+        <w:t>is shot</w:t>
+      </w:r>
+      <w:r>
+        <w:rPr>
+          <w:rFonts w:ascii="Times New Roman" w:hAnsi="Times New Roman" w:cs="Times New Roman"/>
+          <w:sz w:val="24"/>
+          <w:szCs w:val="24"/>
+        </w:rPr>
+        <w:t>, he knows that he truly has nothing left to lose and lays with a peaceful look on his face.</w:t>
       </w:r>
     </w:p>
     <w:p>
@@ -1489,106 +1990,97 @@
           <w:sz w:val="24"/>
           <w:szCs w:val="24"/>
         </w:rPr>
+        <w:t xml:space="preserve"> Baumer, </w:t>
+      </w:r>
+      <w:r>
+        <w:rPr>
+          <w:rFonts w:ascii="Times New Roman" w:hAnsi="Times New Roman" w:cs="Times New Roman"/>
+          <w:sz w:val="24"/>
+          <w:szCs w:val="24"/>
+        </w:rPr>
+        <w:t>Remarque likely saw his comrades laying facedown in the mud with severe wounds. He likely saw men reduced to mush by shrapnel from a shell.</w:t>
+      </w:r>
+      <w:r>
+        <w:rPr>
+          <w:rFonts w:ascii="Times New Roman" w:hAnsi="Times New Roman" w:cs="Times New Roman"/>
+          <w:sz w:val="24"/>
+          <w:szCs w:val="24"/>
+        </w:rPr>
+        <w:t xml:space="preserve"> He may have regretted killing someone, empathized with the enemy, wanted to know more about the m</w:t>
+      </w:r>
+      <w:r>
+        <w:rPr>
+          <w:rFonts w:ascii="Times New Roman" w:hAnsi="Times New Roman" w:cs="Times New Roman"/>
+          <w:sz w:val="24"/>
+          <w:szCs w:val="24"/>
+        </w:rPr>
+        <w:t>e</w:t>
+      </w:r>
+      <w:r>
+        <w:rPr>
+          <w:rFonts w:ascii="Times New Roman" w:hAnsi="Times New Roman" w:cs="Times New Roman"/>
+          <w:sz w:val="24"/>
+          <w:szCs w:val="24"/>
+        </w:rPr>
+        <w:t>n behind</w:t>
+      </w:r>
+      <w:r>
+        <w:rPr>
+          <w:rFonts w:ascii="Times New Roman" w:hAnsi="Times New Roman" w:cs="Times New Roman"/>
+          <w:sz w:val="24"/>
+          <w:szCs w:val="24"/>
+        </w:rPr>
+        <w:t xml:space="preserve"> the guns</w:t>
+      </w:r>
+      <w:r>
+        <w:rPr>
+          <w:rFonts w:ascii="Times New Roman" w:hAnsi="Times New Roman" w:cs="Times New Roman"/>
+          <w:sz w:val="24"/>
+          <w:szCs w:val="24"/>
+        </w:rPr>
+        <w:t>.</w:t>
+      </w:r>
+      <w:r>
+        <w:rPr>
+          <w:rFonts w:ascii="Times New Roman" w:hAnsi="Times New Roman" w:cs="Times New Roman"/>
+          <w:sz w:val="24"/>
+          <w:szCs w:val="24"/>
+        </w:rPr>
+        <w:t xml:space="preserve"> By the end of the book, the reader is shown that the real enemy is not </w:t>
+      </w:r>
+      <w:r>
+        <w:rPr>
+          <w:rFonts w:ascii="Times New Roman" w:hAnsi="Times New Roman" w:cs="Times New Roman"/>
+          <w:sz w:val="24"/>
+          <w:szCs w:val="24"/>
+        </w:rPr>
+        <w:t xml:space="preserve">the French or the British. Instead, the true enemy that all soldiers are fighting against is death. At the end of the </w:t>
+      </w:r>
+      <w:r>
+        <w:rPr>
+          <w:rFonts w:ascii="Times New Roman" w:hAnsi="Times New Roman" w:cs="Times New Roman"/>
+          <w:sz w:val="24"/>
+          <w:szCs w:val="24"/>
+        </w:rPr>
+        <w:lastRenderedPageBreak/>
+        <w:t>book, even Paul loses the fight against death</w:t>
+      </w:r>
+      <w:r>
+        <w:rPr>
+          <w:rFonts w:ascii="Times New Roman" w:hAnsi="Times New Roman" w:cs="Times New Roman"/>
+          <w:sz w:val="24"/>
+          <w:szCs w:val="24"/>
+        </w:rPr>
+        <w:t>, leaving his friend Tjaden as the only surviving member of their friend group. The entire class of schoolboys had been turned into either cripples or dead men. War is a terrible thing. It can reduce a bustling town into a heap of rubble in days. It can turn a man into a pile of meat in seconds, and it destroys entire cultures, peoples, and countries.</w:t>
+      </w:r>
+      <w:r>
+        <w:rPr>
+          <w:rFonts w:ascii="Times New Roman" w:hAnsi="Times New Roman" w:cs="Times New Roman"/>
+          <w:sz w:val="24"/>
+          <w:szCs w:val="24"/>
+        </w:rPr>
         <w:t xml:space="preserve"> </w:t>
       </w:r>
-      <w:proofErr w:type="spellStart"/>
-      <w:r>
-        <w:rPr>
-          <w:rFonts w:ascii="Times New Roman" w:hAnsi="Times New Roman" w:cs="Times New Roman"/>
-          <w:sz w:val="24"/>
-          <w:szCs w:val="24"/>
-        </w:rPr>
-        <w:t>Baumer</w:t>
-      </w:r>
-      <w:proofErr w:type="spellEnd"/>
-      <w:r>
-        <w:rPr>
-          <w:rFonts w:ascii="Times New Roman" w:hAnsi="Times New Roman" w:cs="Times New Roman"/>
-          <w:sz w:val="24"/>
-          <w:szCs w:val="24"/>
-        </w:rPr>
-        <w:t xml:space="preserve">, </w:t>
-      </w:r>
-      <w:r>
-        <w:rPr>
-          <w:rFonts w:ascii="Times New Roman" w:hAnsi="Times New Roman" w:cs="Times New Roman"/>
-          <w:sz w:val="24"/>
-          <w:szCs w:val="24"/>
-        </w:rPr>
-        <w:t>Remarque likely saw his comrades laying facedown in the mud with severe wounds. He likely saw men reduced to mush by shrapnel from a shell.</w:t>
-      </w:r>
-      <w:r>
-        <w:rPr>
-          <w:rFonts w:ascii="Times New Roman" w:hAnsi="Times New Roman" w:cs="Times New Roman"/>
-          <w:sz w:val="24"/>
-          <w:szCs w:val="24"/>
-        </w:rPr>
-        <w:t xml:space="preserve"> He may have regretted killing someone, empathized with the enemy, wanted to know more about the m</w:t>
-      </w:r>
-      <w:r>
-        <w:rPr>
-          <w:rFonts w:ascii="Times New Roman" w:hAnsi="Times New Roman" w:cs="Times New Roman"/>
-          <w:sz w:val="24"/>
-          <w:szCs w:val="24"/>
-        </w:rPr>
-        <w:t>e</w:t>
-      </w:r>
-      <w:r>
-        <w:rPr>
-          <w:rFonts w:ascii="Times New Roman" w:hAnsi="Times New Roman" w:cs="Times New Roman"/>
-          <w:sz w:val="24"/>
-          <w:szCs w:val="24"/>
-        </w:rPr>
-        <w:t>n behind</w:t>
-      </w:r>
-      <w:r>
-        <w:rPr>
-          <w:rFonts w:ascii="Times New Roman" w:hAnsi="Times New Roman" w:cs="Times New Roman"/>
-          <w:sz w:val="24"/>
-          <w:szCs w:val="24"/>
-        </w:rPr>
-        <w:t xml:space="preserve"> the guns</w:t>
-      </w:r>
-      <w:r>
-        <w:rPr>
-          <w:rFonts w:ascii="Times New Roman" w:hAnsi="Times New Roman" w:cs="Times New Roman"/>
-          <w:sz w:val="24"/>
-          <w:szCs w:val="24"/>
-        </w:rPr>
-        <w:t>.</w:t>
-      </w:r>
-      <w:r>
-        <w:rPr>
-          <w:rFonts w:ascii="Times New Roman" w:hAnsi="Times New Roman" w:cs="Times New Roman"/>
-          <w:sz w:val="24"/>
-          <w:szCs w:val="24"/>
-        </w:rPr>
-        <w:t xml:space="preserve"> By the end of the book, the reader is shown that the real enemy is not </w:t>
-      </w:r>
-      <w:r>
-        <w:rPr>
-          <w:rFonts w:ascii="Times New Roman" w:hAnsi="Times New Roman" w:cs="Times New Roman"/>
-          <w:sz w:val="24"/>
-          <w:szCs w:val="24"/>
-        </w:rPr>
-        <w:t>the French or the British. Instead, the true enemy that all soldiers are fighting against is death. At the end of the book, even Paul loses the fight against death</w:t>
-      </w:r>
-      <w:r>
-        <w:rPr>
-          <w:rFonts w:ascii="Times New Roman" w:hAnsi="Times New Roman" w:cs="Times New Roman"/>
-          <w:sz w:val="24"/>
-          <w:szCs w:val="24"/>
-        </w:rPr>
-        <w:t>, leaving his friend Tjaden as the only surviving member of their friend group. The entire class of schoolboys had been turned into either cripples or dead men. War is a terrible thing. It can reduce a bustling town into a heap of rubble in days. It can turn a man into a pile of meat in seconds, and it destroys entire cultures, peoples, and countries.</w:t>
-      </w:r>
-      <w:r>
-        <w:rPr>
-          <w:rFonts w:ascii="Times New Roman" w:hAnsi="Times New Roman" w:cs="Times New Roman"/>
-          <w:sz w:val="24"/>
-          <w:szCs w:val="24"/>
-        </w:rPr>
-        <w:t xml:space="preserve"> </w:t>
-      </w:r>
       <w:r>
         <w:rPr>
           <w:rFonts w:ascii="Times New Roman" w:hAnsi="Times New Roman" w:cs="Times New Roman"/>
@@ -1611,47 +2103,55 @@
           <w:sz w:val="24"/>
           <w:szCs w:val="24"/>
         </w:rPr>
-        <w:t xml:space="preserve"> work, it can be a necessary evil. </w:t>
-      </w:r>
-      <w:r>
-        <w:rPr>
-          <w:rFonts w:ascii="Times New Roman" w:hAnsi="Times New Roman" w:cs="Times New Roman"/>
-          <w:sz w:val="24"/>
-          <w:szCs w:val="24"/>
-        </w:rPr>
-        <w:t>Henry Gunther, Augustin Trebuchon, and George Lawrence Price</w:t>
-      </w:r>
-      <w:r>
-        <w:rPr>
-          <w:rFonts w:ascii="Times New Roman" w:hAnsi="Times New Roman" w:cs="Times New Roman"/>
-          <w:sz w:val="24"/>
-          <w:szCs w:val="24"/>
-        </w:rPr>
-        <w:t xml:space="preserve"> should have lived long and fulfilling lives, but they were cut short. </w:t>
-      </w:r>
-      <w:r>
-        <w:rPr>
-          <w:rFonts w:ascii="Times New Roman" w:hAnsi="Times New Roman" w:cs="Times New Roman"/>
-          <w:sz w:val="24"/>
-          <w:szCs w:val="24"/>
-        </w:rPr>
-        <w:t xml:space="preserve">However, though they eventually lost their fight against death, they did so </w:t>
-      </w:r>
-      <w:r>
-        <w:rPr>
-          <w:rFonts w:ascii="Times New Roman" w:hAnsi="Times New Roman" w:cs="Times New Roman"/>
-          <w:sz w:val="24"/>
-          <w:szCs w:val="24"/>
-        </w:rPr>
-        <w:t xml:space="preserve">in a </w:t>
-      </w:r>
-      <w:r>
-        <w:rPr>
-          <w:rFonts w:ascii="Times New Roman" w:hAnsi="Times New Roman" w:cs="Times New Roman"/>
-          <w:sz w:val="24"/>
-          <w:szCs w:val="24"/>
-        </w:rPr>
-        <w:t>fight for the world’s freedom.</w:t>
+        <w:t xml:space="preserve"> work, it can be a necessary evil. Henry Gunther, Augustin Trebuchon, and George Lawrence Price should have lived long and fulfilling lives, but they were cut short</w:t>
+      </w:r>
+      <w:r>
+        <w:rPr>
+          <w:rFonts w:ascii="Times New Roman" w:hAnsi="Times New Roman" w:cs="Times New Roman"/>
+          <w:sz w:val="24"/>
+          <w:szCs w:val="24"/>
+        </w:rPr>
+        <w:t xml:space="preserve"> when they lost their fight against death. Hopefully, humanity will </w:t>
+      </w:r>
+      <w:r>
+        <w:rPr>
+          <w:rFonts w:ascii="Times New Roman" w:hAnsi="Times New Roman" w:cs="Times New Roman"/>
+          <w:sz w:val="24"/>
+          <w:szCs w:val="24"/>
+        </w:rPr>
+        <w:t xml:space="preserve">eventually </w:t>
+      </w:r>
+      <w:r>
+        <w:rPr>
+          <w:rFonts w:ascii="Times New Roman" w:hAnsi="Times New Roman" w:cs="Times New Roman"/>
+          <w:sz w:val="24"/>
+          <w:szCs w:val="24"/>
+        </w:rPr>
+        <w:t>be able to evolve past spending human li</w:t>
+      </w:r>
+      <w:r>
+        <w:rPr>
+          <w:rFonts w:ascii="Times New Roman" w:hAnsi="Times New Roman" w:cs="Times New Roman"/>
+          <w:sz w:val="24"/>
+          <w:szCs w:val="24"/>
+        </w:rPr>
+        <w:t xml:space="preserve">ves to resolve our useless infighting and be able to live at peace with one another. But until that time, there will be thousands, if not millions of stories just like </w:t>
+      </w:r>
+      <w:r>
+        <w:rPr>
+          <w:rFonts w:ascii="Times New Roman" w:hAnsi="Times New Roman" w:cs="Times New Roman"/>
+          <w:sz w:val="24"/>
+          <w:szCs w:val="24"/>
+        </w:rPr>
+        <w:t xml:space="preserve">the one </w:t>
+      </w:r>
+      <w:r>
+        <w:rPr>
+          <w:rFonts w:ascii="Times New Roman" w:hAnsi="Times New Roman" w:cs="Times New Roman"/>
+          <w:sz w:val="24"/>
+          <w:szCs w:val="24"/>
+        </w:rPr>
+        <w:t>of Paul Baumer.</w:t>
       </w:r>
     </w:p>
     <w:p>
@@ -1663,6 +2163,116 @@
           <w:szCs w:val="24"/>
         </w:rPr>
       </w:pPr>
+    </w:p>
+    <w:p>
+      <w:pPr>
+        <w:spacing w:line="480" w:lineRule="auto"/>
+        <w:rPr>
+          <w:rFonts w:ascii="Times New Roman" w:hAnsi="Times New Roman" w:cs="Times New Roman"/>
+          <w:sz w:val="24"/>
+          <w:szCs w:val="24"/>
+        </w:rPr>
+      </w:pPr>
+    </w:p>
+    <w:p>
+      <w:pPr>
+        <w:spacing w:line="480" w:lineRule="auto"/>
+        <w:rPr>
+          <w:rFonts w:ascii="Times New Roman" w:hAnsi="Times New Roman" w:cs="Times New Roman"/>
+          <w:sz w:val="24"/>
+          <w:szCs w:val="24"/>
+        </w:rPr>
+      </w:pPr>
+    </w:p>
+    <w:p>
+      <w:pPr>
+        <w:spacing w:line="480" w:lineRule="auto"/>
+        <w:rPr>
+          <w:rFonts w:ascii="Times New Roman" w:hAnsi="Times New Roman" w:cs="Times New Roman"/>
+          <w:sz w:val="24"/>
+          <w:szCs w:val="24"/>
+        </w:rPr>
+      </w:pPr>
+    </w:p>
+    <w:p>
+      <w:pPr>
+        <w:spacing w:line="480" w:lineRule="auto"/>
+        <w:rPr>
+          <w:rFonts w:ascii="Times New Roman" w:hAnsi="Times New Roman" w:cs="Times New Roman"/>
+          <w:sz w:val="24"/>
+          <w:szCs w:val="24"/>
+        </w:rPr>
+      </w:pPr>
+    </w:p>
+    <w:p>
+      <w:pPr>
+        <w:spacing w:line="480" w:lineRule="auto"/>
+        <w:rPr>
+          <w:rFonts w:ascii="Times New Roman" w:hAnsi="Times New Roman" w:cs="Times New Roman"/>
+          <w:sz w:val="24"/>
+          <w:szCs w:val="24"/>
+        </w:rPr>
+      </w:pPr>
+    </w:p>
+    <w:p>
+      <w:pPr>
+        <w:spacing w:line="480" w:lineRule="auto"/>
+        <w:rPr>
+          <w:rFonts w:ascii="Times New Roman" w:hAnsi="Times New Roman" w:cs="Times New Roman"/>
+          <w:sz w:val="24"/>
+          <w:szCs w:val="24"/>
+        </w:rPr>
+      </w:pPr>
+    </w:p>
+    <w:p>
+      <w:pPr>
+        <w:spacing w:line="480" w:lineRule="auto"/>
+        <w:rPr>
+          <w:rFonts w:ascii="Times New Roman" w:hAnsi="Times New Roman" w:cs="Times New Roman"/>
+          <w:sz w:val="24"/>
+          <w:szCs w:val="24"/>
+        </w:rPr>
+      </w:pPr>
+    </w:p>
+    <w:p>
+      <w:pPr>
+        <w:spacing w:line="480" w:lineRule="auto"/>
+        <w:rPr>
+          <w:rFonts w:ascii="Times New Roman" w:hAnsi="Times New Roman" w:cs="Times New Roman"/>
+          <w:sz w:val="24"/>
+          <w:szCs w:val="24"/>
+        </w:rPr>
+      </w:pPr>
+    </w:p>
+    <w:p>
+      <w:pPr>
+        <w:spacing w:line="480" w:lineRule="auto"/>
+        <w:rPr>
+          <w:rFonts w:ascii="Times New Roman" w:hAnsi="Times New Roman" w:cs="Times New Roman"/>
+          <w:sz w:val="24"/>
+          <w:szCs w:val="24"/>
+        </w:rPr>
+      </w:pPr>
+    </w:p>
+    <w:p>
+      <w:pPr>
+        <w:spacing w:line="480" w:lineRule="auto"/>
+        <w:jc w:val="center"/>
+        <w:rPr>
+          <w:rFonts w:ascii="Times New Roman" w:hAnsi="Times New Roman" w:cs="Times New Roman"/>
+          <w:sz w:val="24"/>
+          <w:szCs w:val="24"/>
+        </w:rPr>
+      </w:pPr>
+      <w:r>
+        <w:rPr>
+          <w:rFonts w:ascii="Times New Roman" w:hAnsi="Times New Roman" w:cs="Times New Roman"/>
+          <w:sz w:val="24"/>
+          <w:szCs w:val="24"/>
+        </w:rPr>
+        <w:lastRenderedPageBreak/>
+        <w:t>Works Cited</w:t>
+      </w:r>
     </w:p>
     <w:p>
       <w:pPr>
@@ -1677,10 +2287,7 @@
         <w:t>All Quiet on the Western Front</w:t>
       </w:r>
       <w:r>
-        <w:t>."</w:t>
-      </w:r>
-      <w:r>
-        <w:t xml:space="preserve"> Novels for Students, edited by Marie Rose Napierkowski, vol. 4, Gale, 1998, pp. 1-18. Gale eBooks, link.gale.com/apps/doc/CX2591700013/GVRL?u=merr26068&amp;sid=GVRL&amp;xid=c6166f2e. Accessed 15 Apr. 2021.</w:t>
+        <w:t>." Novels for Students, edited by Marie Rose Napierkowski, vol. 4, Gale, 1998, pp. 1-18. Gale eBooks, link.gale.com/apps/doc/CX2591700013/GVRL?u=merr26068&amp;sid=GVRL&amp;xid=c6166f2e. Accessed 15 Apr. 2021.</w:t>
       </w:r>
     </w:p>
     <w:p>
@@ -1768,15 +2375,7 @@
           <w:sz w:val="24"/>
           <w:szCs w:val="24"/>
         </w:rPr>
-        <w:t>.</w:t>
-      </w:r>
-      <w:r>
-        <w:rPr>
-          <w:rFonts w:ascii="Times New Roman" w:hAnsi="Times New Roman" w:cs="Times New Roman"/>
-          <w:sz w:val="24"/>
-          <w:szCs w:val="24"/>
-        </w:rPr>
-        <w:t>" Novels for Students, edited by Marie Rose Napierkowski, vol. 4, Gale, 1998, pp. 1-18. Gale eBooks, link.gale.com/apps/doc/CX2591700013/GVRL?u=merr26068&amp;sid=GVRL&amp;xid=c6166f2e. Accessed 15 Apr. 2021.</w:t>
+        <w:t>." Novels for Students, edited by Marie Rose Napierkowski, vol. 4, Gale, 1998, pp. 1-18. Gale eBooks, link.gale.com/apps/doc/CX2591700013/GVRL?u=merr26068&amp;sid=GVRL&amp;xid=c6166f2e. Accessed 15 Apr. 2021.</w:t>
       </w:r>
     </w:p>
     <w:p>
@@ -1881,15 +2480,7 @@
       </w:r>
       <w:proofErr w:type="spellEnd"/>
       <w:r>
-        <w:t xml:space="preserve"> Augustin Joseph Louis </w:t>
-      </w:r>
-      <w:proofErr w:type="spellStart"/>
-      <w:r>
-        <w:t>Victorin</w:t>
-      </w:r>
-      <w:proofErr w:type="spellEnd"/>
-      <w:r>
-        <w:t xml:space="preserve"> </w:t>
+        <w:t xml:space="preserve"> Augustin Joseph Louis Victorin </w:t>
       </w:r>
       <w:proofErr w:type="spellStart"/>
       <w:r>
@@ -1933,6 +2524,7 @@
       </w:r>
     </w:p>
     <w:sectPr>
+      <w:headerReference w:type="default" r:id="rId6"/>
       <w:pgSz w:w="12240" w:h="15840"/>
       <w:pgMar w:top="1440" w:right="1440" w:bottom="1440" w:left="1440" w:header="720" w:footer="720" w:gutter="0"/>
       <w:cols w:space="720"/>
@@ -1940,6 +2532,112 @@
     </w:sectPr>
   </w:body>
 </w:document>
+</file>
+
+<file path=word/endnotes.xml><?xml version="1.0" encoding="utf-8"?>
+<w:endnotes xmlns:wpc="http://schemas.microsoft.com/office/word/2010/wordprocessingCanvas" xmlns:cx="http://schemas.microsoft.com/office/drawing/2014/chartex" xmlns:cx1="http://schemas.microsoft.com/office/drawing/2015/9/8/chartex" xmlns:cx2="http://schemas.microsoft.com/office/drawing/2015/10/21/chartex" xmlns:cx3="http://schemas.microsoft.com/office/drawing/2016/5/9/chartex" xmlns:cx4="http://schemas.microsoft.com/office/drawing/2016/5/10/chartex" xmlns:cx5="http://schemas.microsoft.com/office/drawing/2016/5/11/chartex" xmlns:cx6="http://schemas.microsoft.com/office/drawing/2016/5/12/chartex" xmlns:cx7="http://schemas.microsoft.com/office/drawing/2016/5/13/chartex" xmlns:cx8="http://schemas.microsoft.com/office/drawing/2016/5/14/chartex" xmlns:mc="http://schemas.openxmlformats.org/markup-compatibility/2006" xmlns:aink="http://schemas.microsoft.com/office/drawing/2016/ink" xmlns:am3d="http://schemas.microsoft.com/office/drawing/2017/model3d" xmlns:o="urn:schemas-microsoft-com:office:office" xmlns:r="http://schemas.openxmlformats.org/officeDocument/2006/relationships" xmlns:m="http://schemas.openxmlformats.org/officeDocument/2006/math" xmlns:v="urn:schemas-microsoft-com:vml" xmlns:wp14="http://schemas.microsoft.com/office/word/2010/wordprocessingDrawing" xmlns:wp="http://schemas.openxmlformats.org/drawingml/2006/wordprocessingDrawing" xmlns:w10="urn:schemas-microsoft-com:office:word" xmlns:w="http://schemas.openxmlformats.org/wordprocessingml/2006/main" xmlns:w14="http://schemas.microsoft.com/office/word/2010/wordml" xmlns:w15="http://schemas.microsoft.com/office/word/2012/wordml" xmlns:w16cex="http://schemas.microsoft.com/office/word/2018/wordml/cex" xmlns:w16cid="http://schemas.microsoft.com/office/word/2016/wordml/cid" xmlns:w16="http://schemas.microsoft.com/office/word/2018/wordml" xmlns:w16sdtdh="http://schemas.microsoft.com/office/word/2020/wordml/sdtdatahash" xmlns:w16se="http://schemas.microsoft.com/office/word/2015/wordml/symex" xmlns:wpg="http://schemas.microsoft.com/office/word/2010/wordprocessingGroup" xmlns:wpi="http://schemas.microsoft.com/office/word/2010/wordprocessingInk" xmlns:wne="http://schemas.microsoft.com/office/word/2006/wordml" xmlns:wps="http://schemas.microsoft.com/office/word/2010/wordprocessingShape" mc:Ignorable="w14 w15 w16se w16cid w16 w16cex w16sdtdh wp14">
+  <w:endnote w:type="separator" w:id="-1">
+    <w:p>
+      <w:pPr>
+        <w:spacing w:after="0" w:line="240" w:lineRule="auto"/>
+      </w:pPr>
+      <w:r>
+        <w:separator/>
+      </w:r>
+    </w:p>
+  </w:endnote>
+  <w:endnote w:type="continuationSeparator" w:id="0">
+    <w:p>
+      <w:pPr>
+        <w:spacing w:after="0" w:line="240" w:lineRule="auto"/>
+      </w:pPr>
+      <w:r>
+        <w:continuationSeparator/>
+      </w:r>
+    </w:p>
+  </w:endnote>
+</w:endnotes>
+</file>
+
+<file path=word/footnotes.xml><?xml version="1.0" encoding="utf-8"?>
+<w:footnotes xmlns:wpc="http://schemas.microsoft.com/office/word/2010/wordprocessingCanvas" xmlns:cx="http://schemas.microsoft.com/office/drawing/2014/chartex" xmlns:cx1="http://schemas.microsoft.com/office/drawing/2015/9/8/chartex" xmlns:cx2="http://schemas.microsoft.com/office/drawing/2015/10/21/chartex" xmlns:cx3="http://schemas.microsoft.com/office/drawing/2016/5/9/chartex" xmlns:cx4="http://schemas.microsoft.com/office/drawing/2016/5/10/chartex" xmlns:cx5="http://schemas.microsoft.com/office/drawing/2016/5/11/chartex" xmlns:cx6="http://schemas.microsoft.com/office/drawing/2016/5/12/chartex" xmlns:cx7="http://schemas.microsoft.com/office/drawing/2016/5/13/chartex" xmlns:cx8="http://schemas.microsoft.com/office/drawing/2016/5/14/chartex" xmlns:mc="http://schemas.openxmlformats.org/markup-compatibility/2006" xmlns:aink="http://schemas.microsoft.com/office/drawing/2016/ink" xmlns:am3d="http://schemas.microsoft.com/office/drawing/2017/model3d" xmlns:o="urn:schemas-microsoft-com:office:office" xmlns:r="http://schemas.openxmlformats.org/officeDocument/2006/relationships" xmlns:m="http://schemas.openxmlformats.org/officeDocument/2006/math" xmlns:v="urn:schemas-microsoft-com:vml" xmlns:wp14="http://schemas.microsoft.com/office/word/2010/wordprocessingDrawing" xmlns:wp="http://schemas.openxmlformats.org/drawingml/2006/wordprocessingDrawing" xmlns:w10="urn:schemas-microsoft-com:office:word" xmlns:w="http://schemas.openxmlformats.org/wordprocessingml/2006/main" xmlns:w14="http://schemas.microsoft.com/office/word/2010/wordml" xmlns:w15="http://schemas.microsoft.com/office/word/2012/wordml" xmlns:w16cex="http://schemas.microsoft.com/office/word/2018/wordml/cex" xmlns:w16cid="http://schemas.microsoft.com/office/word/2016/wordml/cid" xmlns:w16="http://schemas.microsoft.com/office/word/2018/wordml" xmlns:w16sdtdh="http://schemas.microsoft.com/office/word/2020/wordml/sdtdatahash" xmlns:w16se="http://schemas.microsoft.com/office/word/2015/wordml/symex" xmlns:wpg="http://schemas.microsoft.com/office/word/2010/wordprocessingGroup" xmlns:wpi="http://schemas.microsoft.com/office/word/2010/wordprocessingInk" xmlns:wne="http://schemas.microsoft.com/office/word/2006/wordml" xmlns:wps="http://schemas.microsoft.com/office/word/2010/wordprocessingShape" mc:Ignorable="w14 w15 w16se w16cid w16 w16cex w16sdtdh wp14">
+  <w:footnote w:type="separator" w:id="-1">
+    <w:p>
+      <w:pPr>
+        <w:spacing w:after="0" w:line="240" w:lineRule="auto"/>
+      </w:pPr>
+      <w:r>
+        <w:separator/>
+      </w:r>
+    </w:p>
+  </w:footnote>
+  <w:footnote w:type="continuationSeparator" w:id="0">
+    <w:p>
+      <w:pPr>
+        <w:spacing w:after="0" w:line="240" w:lineRule="auto"/>
+      </w:pPr>
+      <w:r>
+        <w:continuationSeparator/>
+      </w:r>
+    </w:p>
+  </w:footnote>
+</w:footnotes>
+</file>
+
+<file path=word/header1.xml><?xml version="1.0" encoding="utf-8"?>
+<w:hdr xmlns:wpc="http://schemas.microsoft.com/office/word/2010/wordprocessingCanvas" xmlns:cx="http://schemas.microsoft.com/office/drawing/2014/chartex" xmlns:cx1="http://schemas.microsoft.com/office/drawing/2015/9/8/chartex" xmlns:cx2="http://schemas.microsoft.com/office/drawing/2015/10/21/chartex" xmlns:cx3="http://schemas.microsoft.com/office/drawing/2016/5/9/chartex" xmlns:cx4="http://schemas.microsoft.com/office/drawing/2016/5/10/chartex" xmlns:cx5="http://schemas.microsoft.com/office/drawing/2016/5/11/chartex" xmlns:cx6="http://schemas.microsoft.com/office/drawing/2016/5/12/chartex" xmlns:cx7="http://schemas.microsoft.com/office/drawing/2016/5/13/chartex" xmlns:cx8="http://schemas.microsoft.com/office/drawing/2016/5/14/chartex" xmlns:mc="http://schemas.openxmlformats.org/markup-compatibility/2006" xmlns:aink="http://schemas.microsoft.com/office/drawing/2016/ink" xmlns:am3d="http://schemas.microsoft.com/office/drawing/2017/model3d" xmlns:o="urn:schemas-microsoft-com:office:office" xmlns:r="http://schemas.openxmlformats.org/officeDocument/2006/relationships" xmlns:m="http://schemas.openxmlformats.org/officeDocument/2006/math" xmlns:v="urn:schemas-microsoft-com:vml" xmlns:wp14="http://schemas.microsoft.com/office/word/2010/wordprocessingDrawing" xmlns:wp="http://schemas.openxmlformats.org/drawingml/2006/wordprocessingDrawing" xmlns:w10="urn:schemas-microsoft-com:office:word" xmlns:w="http://schemas.openxmlformats.org/wordprocessingml/2006/main" xmlns:w14="http://schemas.microsoft.com/office/word/2010/wordml" xmlns:w15="http://schemas.microsoft.com/office/word/2012/wordml" xmlns:w16cex="http://schemas.microsoft.com/office/word/2018/wordml/cex" xmlns:w16cid="http://schemas.microsoft.com/office/word/2016/wordml/cid" xmlns:w16="http://schemas.microsoft.com/office/word/2018/wordml" xmlns:w16sdtdh="http://schemas.microsoft.com/office/word/2020/wordml/sdtdatahash" xmlns:w16se="http://schemas.microsoft.com/office/word/2015/wordml/symex" xmlns:wpg="http://schemas.microsoft.com/office/word/2010/wordprocessingGroup" xmlns:wpi="http://schemas.microsoft.com/office/word/2010/wordprocessingInk" xmlns:wne="http://schemas.microsoft.com/office/word/2006/wordml" xmlns:wps="http://schemas.microsoft.com/office/word/2010/wordprocessingShape" mc:Ignorable="w14 w15 w16se w16cid w16 w16cex w16sdtdh wp14">
+  <w:p>
+    <w:pPr>
+      <w:pStyle w:val="Header"/>
+      <w:jc w:val="right"/>
+    </w:pPr>
+    <w:r>
+      <w:t xml:space="preserve">Martin </w:t>
+    </w:r>
+    <w:sdt>
+      <w:sdtPr>
+        <w:id w:val="17817716"/>
+        <w:docPartObj>
+          <w:docPartGallery w:val="Page Numbers (Top of Page)"/>
+          <w:docPartUnique/>
+        </w:docPartObj>
+      </w:sdtPr>
+      <w:sdtEndPr>
+        <w:rPr>
+          <w:noProof/>
+        </w:rPr>
+      </w:sdtEndPr>
+      <w:sdtContent>
+        <w:r>
+          <w:fldChar w:fldCharType="begin"/>
+        </w:r>
+        <w:r>
+          <w:instrText xml:space="preserve"> PAGE   \* MERGEFORMAT </w:instrText>
+        </w:r>
+        <w:r>
+          <w:fldChar w:fldCharType="separate"/>
+        </w:r>
+        <w:r>
+          <w:rPr>
+            <w:noProof/>
+          </w:rPr>
+          <w:t>2</w:t>
+        </w:r>
+        <w:r>
+          <w:rPr>
+            <w:noProof/>
+          </w:rPr>
+          <w:fldChar w:fldCharType="end"/>
+        </w:r>
+      </w:sdtContent>
+    </w:sdt>
+  </w:p>
+  <w:p>
+    <w:pPr>
+      <w:pStyle w:val="Header"/>
+    </w:pPr>
+  </w:p>
+</w:hdr>
 </file>
 
 <file path=word/styles.xml><?xml version="1.0" encoding="utf-8"?>
@@ -2419,6 +3117,50 @@
       <w:szCs w:val="24"/>
     </w:rPr>
   </w:style>
+  <w:style w:type="paragraph" w:styleId="Header">
+    <w:name w:val="header"/>
+    <w:basedOn w:val="Normal"/>
+    <w:link w:val="HeaderChar"/>
+    <w:uiPriority w:val="99"/>
+    <w:unhideWhenUsed/>
+    <w:rsid w:val="007A7977"/>
+    <w:pPr>
+      <w:tabs>
+        <w:tab w:val="center" w:pos="4680"/>
+        <w:tab w:val="right" w:pos="9360"/>
+      </w:tabs>
+      <w:spacing w:after="0" w:line="240" w:lineRule="auto"/>
+    </w:pPr>
+  </w:style>
+  <w:style w:type="character" w:customStyle="1" w:styleId="HeaderChar">
+    <w:name w:val="Header Char"/>
+    <w:basedOn w:val="DefaultParagraphFont"/>
+    <w:link w:val="Header"/>
+    <w:uiPriority w:val="99"/>
+    <w:rsid w:val="007A7977"/>
+  </w:style>
+  <w:style w:type="paragraph" w:styleId="Footer">
+    <w:name w:val="footer"/>
+    <w:basedOn w:val="Normal"/>
+    <w:link w:val="FooterChar"/>
+    <w:uiPriority w:val="99"/>
+    <w:unhideWhenUsed/>
+    <w:rsid w:val="007A7977"/>
+    <w:pPr>
+      <w:tabs>
+        <w:tab w:val="center" w:pos="4680"/>
+        <w:tab w:val="right" w:pos="9360"/>
+      </w:tabs>
+      <w:spacing w:after="0" w:line="240" w:lineRule="auto"/>
+    </w:pPr>
+  </w:style>
+  <w:style w:type="character" w:customStyle="1" w:styleId="FooterChar">
+    <w:name w:val="Footer Char"/>
+    <w:basedOn w:val="DefaultParagraphFont"/>
+    <w:link w:val="Footer"/>
+    <w:uiPriority w:val="99"/>
+    <w:rsid w:val="007A7977"/>
+  </w:style>
 </w:styles>
 </file>
 

</xml_diff>